<commit_message>
Envio de atividades das aula 01 e 02
</commit_message>
<xml_diff>
--- a/Aula01_ caracteristica_e_aspectos.docx
+++ b/Aula01_ caracteristica_e_aspectos.docx
@@ -48,1278 +48,8 @@
         </w:rPr>
       </w:pPr>
       <w:r>
-        <w:rPr>
-          <w:rFonts w:ascii="Arial" w:hAnsi="Arial" w:cs="Arial"/>
-          <w:sz w:val="24"/>
-          <w:szCs w:val="24"/>
-        </w:rPr>
-        <w:t>Quais são as características comuns a esses softwares?</w:t>
-      </w:r>
-    </w:p>
-    <w:p>
-      <w:pPr>
-        <w:spacing w:after="0" w:line="360" w:lineRule="auto"/>
-        <w:ind w:left="360"/>
-        <w:jc w:val="both"/>
-        <w:rPr>
-          <w:rFonts w:ascii="Arial" w:hAnsi="Arial" w:cs="Arial"/>
-          <w:sz w:val="24"/>
-          <w:szCs w:val="24"/>
-        </w:rPr>
-      </w:pPr>
-      <w:r>
-        <w:rPr>
-          <w:rFonts w:ascii="Arial" w:hAnsi="Arial" w:cs="Arial"/>
-          <w:sz w:val="24"/>
-          <w:szCs w:val="24"/>
-        </w:rPr>
-        <w:t>Tanto os bons quanto os ruins compartilham algumas características fundamentais, como:</w:t>
-      </w:r>
-    </w:p>
-    <w:p>
-      <w:pPr>
-        <w:numPr>
-          <w:ilvl w:val="0"/>
-          <w:numId w:val="5"/>
-        </w:numPr>
-        <w:spacing w:after="0" w:line="360" w:lineRule="auto"/>
-        <w:jc w:val="both"/>
-        <w:rPr>
-          <w:rFonts w:ascii="Arial" w:hAnsi="Arial" w:cs="Arial"/>
-          <w:sz w:val="24"/>
-          <w:szCs w:val="24"/>
-        </w:rPr>
-      </w:pPr>
-      <w:r>
-        <w:rPr>
-          <w:rFonts w:ascii="Arial" w:hAnsi="Arial" w:cs="Arial"/>
-          <w:sz w:val="24"/>
-          <w:szCs w:val="24"/>
-          <w:u w:val="single"/>
-        </w:rPr>
-        <w:t>Complexidad</w:t>
-      </w:r>
-      <w:r>
-        <w:rPr>
-          <w:rFonts w:ascii="Arial" w:hAnsi="Arial" w:cs="Arial"/>
-          <w:sz w:val="24"/>
-          <w:szCs w:val="24"/>
-          <w:u w:val="single"/>
-        </w:rPr>
-        <w:t>e:</w:t>
-      </w:r>
-      <w:r>
-        <w:rPr>
-          <w:rFonts w:ascii="Arial" w:hAnsi="Arial" w:cs="Arial"/>
-          <w:sz w:val="24"/>
-          <w:szCs w:val="24"/>
-        </w:rPr>
-        <w:t xml:space="preserve"> T</w:t>
-      </w:r>
-      <w:r>
-        <w:rPr>
-          <w:rFonts w:ascii="Arial" w:hAnsi="Arial" w:cs="Arial"/>
-          <w:sz w:val="24"/>
-          <w:szCs w:val="24"/>
-        </w:rPr>
-        <w:t>odos envolvem sistemas complexos, com grande responsabilidade funcional.</w:t>
-      </w:r>
-    </w:p>
-    <w:p>
-      <w:pPr>
-        <w:numPr>
-          <w:ilvl w:val="0"/>
-          <w:numId w:val="5"/>
-        </w:numPr>
-        <w:spacing w:after="0" w:line="360" w:lineRule="auto"/>
-        <w:jc w:val="both"/>
-        <w:rPr>
-          <w:rFonts w:ascii="Arial" w:hAnsi="Arial" w:cs="Arial"/>
-          <w:sz w:val="24"/>
-          <w:szCs w:val="24"/>
-        </w:rPr>
-      </w:pPr>
-      <w:r>
-        <w:rPr>
-          <w:rFonts w:ascii="Arial" w:hAnsi="Arial" w:cs="Arial"/>
-          <w:sz w:val="24"/>
-          <w:szCs w:val="24"/>
-          <w:u w:val="single"/>
-        </w:rPr>
-        <w:t>Interação com usuários ou sistemas críticos:</w:t>
-      </w:r>
-      <w:r>
-        <w:rPr>
-          <w:rFonts w:ascii="Arial" w:hAnsi="Arial" w:cs="Arial"/>
-          <w:sz w:val="24"/>
-          <w:szCs w:val="24"/>
-        </w:rPr>
-        <w:t xml:space="preserve"> </w:t>
-      </w:r>
-      <w:r>
-        <w:rPr>
-          <w:rFonts w:ascii="Arial" w:hAnsi="Arial" w:cs="Arial"/>
-          <w:sz w:val="24"/>
-          <w:szCs w:val="24"/>
-        </w:rPr>
-        <w:t>M</w:t>
-      </w:r>
-      <w:r>
-        <w:rPr>
-          <w:rFonts w:ascii="Arial" w:hAnsi="Arial" w:cs="Arial"/>
-          <w:sz w:val="24"/>
-          <w:szCs w:val="24"/>
-        </w:rPr>
-        <w:t>uitos atuam em ambientes onde erros têm impacto direto na vida das pessoas ou em finanças.</w:t>
-      </w:r>
-    </w:p>
-    <w:p>
-      <w:pPr>
-        <w:numPr>
-          <w:ilvl w:val="0"/>
-          <w:numId w:val="5"/>
-        </w:numPr>
-        <w:spacing w:after="0" w:line="360" w:lineRule="auto"/>
-        <w:jc w:val="both"/>
-        <w:rPr>
-          <w:rFonts w:ascii="Arial" w:hAnsi="Arial" w:cs="Arial"/>
-          <w:sz w:val="24"/>
-          <w:szCs w:val="24"/>
-        </w:rPr>
-      </w:pPr>
-      <w:r>
-        <w:rPr>
-          <w:rFonts w:ascii="Arial" w:hAnsi="Arial" w:cs="Arial"/>
-          <w:sz w:val="24"/>
-          <w:szCs w:val="24"/>
-          <w:u w:val="single"/>
-        </w:rPr>
-        <w:t>Dependência de confiabilidade:</w:t>
-      </w:r>
-      <w:r>
-        <w:rPr>
-          <w:rFonts w:ascii="Arial" w:hAnsi="Arial" w:cs="Arial"/>
-          <w:sz w:val="24"/>
-          <w:szCs w:val="24"/>
-        </w:rPr>
-        <w:t xml:space="preserve"> </w:t>
-      </w:r>
-      <w:r>
-        <w:rPr>
-          <w:rFonts w:ascii="Arial" w:hAnsi="Arial" w:cs="Arial"/>
-          <w:sz w:val="24"/>
-          <w:szCs w:val="24"/>
-        </w:rPr>
-        <w:t>A</w:t>
-      </w:r>
-      <w:r>
-        <w:rPr>
-          <w:rFonts w:ascii="Arial" w:hAnsi="Arial" w:cs="Arial"/>
-          <w:sz w:val="24"/>
-          <w:szCs w:val="24"/>
-        </w:rPr>
-        <w:t xml:space="preserve"> maioria precisa operar com alto grau de precisão e segurança.</w:t>
-      </w:r>
-    </w:p>
-    <w:p>
-      <w:pPr>
-        <w:numPr>
-          <w:ilvl w:val="0"/>
-          <w:numId w:val="5"/>
-        </w:numPr>
-        <w:spacing w:after="0" w:line="360" w:lineRule="auto"/>
-        <w:jc w:val="both"/>
-        <w:rPr>
-          <w:rFonts w:ascii="Arial" w:hAnsi="Arial" w:cs="Arial"/>
-          <w:sz w:val="24"/>
-          <w:szCs w:val="24"/>
-        </w:rPr>
-      </w:pPr>
-      <w:r>
-        <w:rPr>
-          <w:rFonts w:ascii="Arial" w:hAnsi="Arial" w:cs="Arial"/>
-          <w:sz w:val="24"/>
-          <w:szCs w:val="24"/>
-          <w:u w:val="single"/>
-        </w:rPr>
-        <w:t>Desenvolvimento sob pressão:</w:t>
-      </w:r>
-      <w:r>
-        <w:rPr>
-          <w:rFonts w:ascii="Arial" w:hAnsi="Arial" w:cs="Arial"/>
-          <w:sz w:val="24"/>
-          <w:szCs w:val="24"/>
-        </w:rPr>
-        <w:t xml:space="preserve"> </w:t>
-      </w:r>
-      <w:r>
-        <w:rPr>
-          <w:rFonts w:ascii="Arial" w:hAnsi="Arial" w:cs="Arial"/>
-          <w:sz w:val="24"/>
-          <w:szCs w:val="24"/>
-        </w:rPr>
-        <w:t>P</w:t>
-      </w:r>
-      <w:r>
-        <w:rPr>
-          <w:rFonts w:ascii="Arial" w:hAnsi="Arial" w:cs="Arial"/>
-          <w:sz w:val="24"/>
-          <w:szCs w:val="24"/>
-        </w:rPr>
-        <w:t>razos, custo ou marketing influenciam decisões técnicas</w:t>
-      </w:r>
-      <w:r>
-        <w:rPr>
-          <w:rFonts w:ascii="Arial" w:hAnsi="Arial" w:cs="Arial"/>
-          <w:sz w:val="24"/>
-          <w:szCs w:val="24"/>
-        </w:rPr>
-        <w:t>.</w:t>
-      </w:r>
-    </w:p>
-    <w:p>
-      <w:pPr>
-        <w:spacing w:after="0" w:line="360" w:lineRule="auto"/>
-        <w:ind w:left="708"/>
-        <w:jc w:val="both"/>
-        <w:rPr>
-          <w:rFonts w:ascii="Arial" w:hAnsi="Arial" w:cs="Arial"/>
-          <w:sz w:val="24"/>
-          <w:szCs w:val="24"/>
-        </w:rPr>
-      </w:pPr>
-    </w:p>
-    <w:p>
-      <w:pPr>
-        <w:pStyle w:val="PargrafodaLista"/>
-        <w:numPr>
-          <w:ilvl w:val="0"/>
-          <w:numId w:val="2"/>
-        </w:numPr>
-        <w:spacing w:after="0" w:line="360" w:lineRule="auto"/>
-        <w:jc w:val="both"/>
-        <w:rPr>
-          <w:rFonts w:ascii="Arial" w:hAnsi="Arial" w:cs="Arial"/>
-          <w:sz w:val="24"/>
-          <w:szCs w:val="24"/>
-        </w:rPr>
-      </w:pPr>
-      <w:r>
-        <w:rPr>
-          <w:rFonts w:ascii="Arial" w:hAnsi="Arial" w:cs="Arial"/>
-          <w:sz w:val="24"/>
-          <w:szCs w:val="24"/>
-        </w:rPr>
-        <w:t>Quais aspectos de</w:t>
-      </w:r>
-      <w:r>
-        <w:rPr>
-          <w:rFonts w:ascii="Arial" w:hAnsi="Arial" w:cs="Arial"/>
-          <w:sz w:val="24"/>
-          <w:szCs w:val="24"/>
-        </w:rPr>
-        <w:t>fi</w:t>
-      </w:r>
-      <w:r>
-        <w:rPr>
-          <w:rFonts w:ascii="Arial" w:hAnsi="Arial" w:cs="Arial"/>
-          <w:sz w:val="24"/>
-          <w:szCs w:val="24"/>
-        </w:rPr>
-        <w:t>nem as questões de qualidade?</w:t>
-      </w:r>
-    </w:p>
-    <w:p>
-      <w:pPr>
-        <w:spacing w:after="0" w:line="360" w:lineRule="auto"/>
-        <w:ind w:left="360"/>
-        <w:jc w:val="both"/>
-        <w:rPr>
-          <w:rFonts w:ascii="Arial" w:hAnsi="Arial" w:cs="Arial"/>
-          <w:sz w:val="24"/>
-          <w:szCs w:val="24"/>
-        </w:rPr>
-      </w:pPr>
-      <w:r>
-        <w:rPr>
-          <w:rFonts w:ascii="Arial" w:hAnsi="Arial" w:cs="Arial"/>
-          <w:sz w:val="24"/>
-          <w:szCs w:val="24"/>
-        </w:rPr>
-        <w:t xml:space="preserve">Com base nas normas ISO (9126, 25010) e na literatura (Pressman, </w:t>
-      </w:r>
-      <w:proofErr w:type="spellStart"/>
-      <w:r>
-        <w:rPr>
-          <w:rFonts w:ascii="Arial" w:hAnsi="Arial" w:cs="Arial"/>
-          <w:sz w:val="24"/>
-          <w:szCs w:val="24"/>
-        </w:rPr>
-        <w:t>Hirama</w:t>
-      </w:r>
-      <w:proofErr w:type="spellEnd"/>
-      <w:r>
-        <w:rPr>
-          <w:rFonts w:ascii="Arial" w:hAnsi="Arial" w:cs="Arial"/>
-          <w:sz w:val="24"/>
-          <w:szCs w:val="24"/>
-        </w:rPr>
-        <w:t>), destacam-se os seguintes aspectos:</w:t>
-      </w:r>
-    </w:p>
-    <w:p>
-      <w:pPr>
-        <w:numPr>
-          <w:ilvl w:val="0"/>
-          <w:numId w:val="7"/>
-        </w:numPr>
-        <w:spacing w:after="0" w:line="360" w:lineRule="auto"/>
-        <w:jc w:val="both"/>
-        <w:rPr>
-          <w:rFonts w:ascii="Arial" w:hAnsi="Arial" w:cs="Arial"/>
-          <w:sz w:val="24"/>
-          <w:szCs w:val="24"/>
-        </w:rPr>
-      </w:pPr>
-      <w:r>
-        <w:rPr>
-          <w:rFonts w:ascii="Arial" w:hAnsi="Arial" w:cs="Arial"/>
-          <w:b/>
-          <w:bCs/>
-          <w:sz w:val="24"/>
-          <w:szCs w:val="24"/>
-        </w:rPr>
-        <w:t>Funcionalidade</w:t>
-      </w:r>
-      <w:r>
-        <w:rPr>
-          <w:rFonts w:ascii="Arial" w:hAnsi="Arial" w:cs="Arial"/>
-          <w:sz w:val="24"/>
-          <w:szCs w:val="24"/>
-        </w:rPr>
-        <w:t xml:space="preserve">: </w:t>
-      </w:r>
-      <w:r>
-        <w:rPr>
-          <w:rFonts w:ascii="Arial" w:hAnsi="Arial" w:cs="Arial"/>
-          <w:sz w:val="24"/>
-          <w:szCs w:val="24"/>
-        </w:rPr>
-        <w:t>O</w:t>
-      </w:r>
-      <w:r>
-        <w:rPr>
-          <w:rFonts w:ascii="Arial" w:hAnsi="Arial" w:cs="Arial"/>
-          <w:sz w:val="24"/>
-          <w:szCs w:val="24"/>
-        </w:rPr>
-        <w:t xml:space="preserve"> sistema realiza corretamente as funções para as quais foi projetado?</w:t>
-      </w:r>
-    </w:p>
-    <w:p>
-      <w:pPr>
-        <w:numPr>
-          <w:ilvl w:val="0"/>
-          <w:numId w:val="7"/>
-        </w:numPr>
-        <w:spacing w:after="0" w:line="360" w:lineRule="auto"/>
-        <w:jc w:val="both"/>
-        <w:rPr>
-          <w:rFonts w:ascii="Arial" w:hAnsi="Arial" w:cs="Arial"/>
-          <w:sz w:val="24"/>
-          <w:szCs w:val="24"/>
-        </w:rPr>
-      </w:pPr>
-      <w:r>
-        <w:rPr>
-          <w:rFonts w:ascii="Arial" w:hAnsi="Arial" w:cs="Arial"/>
-          <w:b/>
-          <w:bCs/>
-          <w:sz w:val="24"/>
-          <w:szCs w:val="24"/>
-        </w:rPr>
-        <w:t>Confiabilidade</w:t>
-      </w:r>
-      <w:r>
-        <w:rPr>
-          <w:rFonts w:ascii="Arial" w:hAnsi="Arial" w:cs="Arial"/>
-          <w:sz w:val="24"/>
-          <w:szCs w:val="24"/>
-        </w:rPr>
-        <w:t xml:space="preserve">: </w:t>
-      </w:r>
-      <w:r>
-        <w:rPr>
-          <w:rFonts w:ascii="Arial" w:hAnsi="Arial" w:cs="Arial"/>
-          <w:sz w:val="24"/>
-          <w:szCs w:val="24"/>
-        </w:rPr>
-        <w:t>Q</w:t>
-      </w:r>
-      <w:r>
-        <w:rPr>
-          <w:rFonts w:ascii="Arial" w:hAnsi="Arial" w:cs="Arial"/>
-          <w:sz w:val="24"/>
-          <w:szCs w:val="24"/>
-        </w:rPr>
-        <w:t>uão consistente é o software frente a diferentes condições de uso?</w:t>
-      </w:r>
-    </w:p>
-    <w:p>
-      <w:pPr>
-        <w:numPr>
-          <w:ilvl w:val="0"/>
-          <w:numId w:val="7"/>
-        </w:numPr>
-        <w:spacing w:after="0" w:line="360" w:lineRule="auto"/>
-        <w:jc w:val="both"/>
-        <w:rPr>
-          <w:rFonts w:ascii="Arial" w:hAnsi="Arial" w:cs="Arial"/>
-          <w:sz w:val="24"/>
-          <w:szCs w:val="24"/>
-        </w:rPr>
-      </w:pPr>
-      <w:r>
-        <w:rPr>
-          <w:rFonts w:ascii="Arial" w:hAnsi="Arial" w:cs="Arial"/>
-          <w:b/>
-          <w:bCs/>
-          <w:sz w:val="24"/>
-          <w:szCs w:val="24"/>
-        </w:rPr>
-        <w:t>Usabilidade</w:t>
-      </w:r>
-      <w:r>
-        <w:rPr>
-          <w:rFonts w:ascii="Arial" w:hAnsi="Arial" w:cs="Arial"/>
-          <w:sz w:val="24"/>
-          <w:szCs w:val="24"/>
-        </w:rPr>
-        <w:t xml:space="preserve">: </w:t>
-      </w:r>
-      <w:r>
-        <w:rPr>
-          <w:rFonts w:ascii="Arial" w:hAnsi="Arial" w:cs="Arial"/>
-          <w:sz w:val="24"/>
-          <w:szCs w:val="24"/>
-        </w:rPr>
-        <w:t>É</w:t>
-      </w:r>
-      <w:r>
-        <w:rPr>
-          <w:rFonts w:ascii="Arial" w:hAnsi="Arial" w:cs="Arial"/>
-          <w:sz w:val="24"/>
-          <w:szCs w:val="24"/>
-        </w:rPr>
-        <w:t xml:space="preserve"> fácil de usar e entender?</w:t>
-      </w:r>
-    </w:p>
-    <w:p>
-      <w:pPr>
-        <w:numPr>
-          <w:ilvl w:val="0"/>
-          <w:numId w:val="7"/>
-        </w:numPr>
-        <w:spacing w:after="0" w:line="360" w:lineRule="auto"/>
-        <w:jc w:val="both"/>
-        <w:rPr>
-          <w:rFonts w:ascii="Arial" w:hAnsi="Arial" w:cs="Arial"/>
-          <w:sz w:val="24"/>
-          <w:szCs w:val="24"/>
-        </w:rPr>
-      </w:pPr>
-      <w:r>
-        <w:rPr>
-          <w:rFonts w:ascii="Arial" w:hAnsi="Arial" w:cs="Arial"/>
-          <w:b/>
-          <w:bCs/>
-          <w:sz w:val="24"/>
-          <w:szCs w:val="24"/>
-        </w:rPr>
-        <w:t>Eficiência</w:t>
-      </w:r>
-      <w:r>
-        <w:rPr>
-          <w:rFonts w:ascii="Arial" w:hAnsi="Arial" w:cs="Arial"/>
-          <w:sz w:val="24"/>
-          <w:szCs w:val="24"/>
-        </w:rPr>
-        <w:t xml:space="preserve">: </w:t>
-      </w:r>
-      <w:r>
-        <w:rPr>
-          <w:rFonts w:ascii="Arial" w:hAnsi="Arial" w:cs="Arial"/>
-          <w:sz w:val="24"/>
-          <w:szCs w:val="24"/>
-        </w:rPr>
-        <w:t>F</w:t>
-      </w:r>
-      <w:r>
-        <w:rPr>
-          <w:rFonts w:ascii="Arial" w:hAnsi="Arial" w:cs="Arial"/>
-          <w:sz w:val="24"/>
-          <w:szCs w:val="24"/>
-        </w:rPr>
-        <w:t>az uso adequado dos recursos (tempo, memória)?</w:t>
-      </w:r>
-    </w:p>
-    <w:p>
-      <w:pPr>
-        <w:numPr>
-          <w:ilvl w:val="0"/>
-          <w:numId w:val="7"/>
-        </w:numPr>
-        <w:spacing w:after="0" w:line="360" w:lineRule="auto"/>
-        <w:jc w:val="both"/>
-        <w:rPr>
-          <w:rFonts w:ascii="Arial" w:hAnsi="Arial" w:cs="Arial"/>
-          <w:sz w:val="24"/>
-          <w:szCs w:val="24"/>
-        </w:rPr>
-      </w:pPr>
-      <w:r>
-        <w:rPr>
-          <w:rFonts w:ascii="Arial" w:hAnsi="Arial" w:cs="Arial"/>
-          <w:b/>
-          <w:bCs/>
-          <w:sz w:val="24"/>
-          <w:szCs w:val="24"/>
-        </w:rPr>
-        <w:t>Manutenibilidade</w:t>
-      </w:r>
-      <w:r>
-        <w:rPr>
-          <w:rFonts w:ascii="Arial" w:hAnsi="Arial" w:cs="Arial"/>
-          <w:sz w:val="24"/>
-          <w:szCs w:val="24"/>
-        </w:rPr>
-        <w:t xml:space="preserve">: </w:t>
-      </w:r>
-      <w:r>
-        <w:rPr>
-          <w:rFonts w:ascii="Arial" w:hAnsi="Arial" w:cs="Arial"/>
-          <w:sz w:val="24"/>
-          <w:szCs w:val="24"/>
-        </w:rPr>
-        <w:t>É</w:t>
-      </w:r>
-      <w:r>
-        <w:rPr>
-          <w:rFonts w:ascii="Arial" w:hAnsi="Arial" w:cs="Arial"/>
-          <w:sz w:val="24"/>
-          <w:szCs w:val="24"/>
-        </w:rPr>
-        <w:t xml:space="preserve"> fácil corrigir, adaptar e evoluir?</w:t>
-      </w:r>
-    </w:p>
-    <w:p>
-      <w:pPr>
-        <w:numPr>
-          <w:ilvl w:val="0"/>
-          <w:numId w:val="7"/>
-        </w:numPr>
-        <w:spacing w:after="0" w:line="360" w:lineRule="auto"/>
-        <w:jc w:val="both"/>
-        <w:rPr>
-          <w:rFonts w:ascii="Arial" w:hAnsi="Arial" w:cs="Arial"/>
-          <w:sz w:val="24"/>
-          <w:szCs w:val="24"/>
-        </w:rPr>
-      </w:pPr>
-      <w:r>
-        <w:rPr>
-          <w:rFonts w:ascii="Arial" w:hAnsi="Arial" w:cs="Arial"/>
-          <w:b/>
-          <w:bCs/>
-          <w:sz w:val="24"/>
-          <w:szCs w:val="24"/>
-        </w:rPr>
-        <w:t>Segurança</w:t>
-      </w:r>
-      <w:r>
-        <w:rPr>
-          <w:rFonts w:ascii="Arial" w:hAnsi="Arial" w:cs="Arial"/>
-          <w:sz w:val="24"/>
-          <w:szCs w:val="24"/>
-        </w:rPr>
-        <w:t xml:space="preserve">: </w:t>
-      </w:r>
-      <w:r>
-        <w:rPr>
-          <w:rFonts w:ascii="Arial" w:hAnsi="Arial" w:cs="Arial"/>
-          <w:sz w:val="24"/>
-          <w:szCs w:val="24"/>
-        </w:rPr>
-        <w:t>P</w:t>
-      </w:r>
-      <w:r>
-        <w:rPr>
-          <w:rFonts w:ascii="Arial" w:hAnsi="Arial" w:cs="Arial"/>
-          <w:sz w:val="24"/>
-          <w:szCs w:val="24"/>
-        </w:rPr>
-        <w:t>rotege contra falhas e acessos indevidos?</w:t>
-      </w:r>
-    </w:p>
-    <w:p>
-      <w:pPr>
-        <w:numPr>
-          <w:ilvl w:val="0"/>
-          <w:numId w:val="7"/>
-        </w:numPr>
-        <w:spacing w:after="0" w:line="360" w:lineRule="auto"/>
-        <w:jc w:val="both"/>
-        <w:rPr>
-          <w:rFonts w:ascii="Arial" w:hAnsi="Arial" w:cs="Arial"/>
-          <w:sz w:val="24"/>
-          <w:szCs w:val="24"/>
-        </w:rPr>
-      </w:pPr>
-      <w:r>
-        <w:rPr>
-          <w:rFonts w:ascii="Arial" w:hAnsi="Arial" w:cs="Arial"/>
-          <w:b/>
-          <w:bCs/>
-          <w:sz w:val="24"/>
-          <w:szCs w:val="24"/>
-        </w:rPr>
-        <w:t>Portabilidade</w:t>
-      </w:r>
-      <w:r>
-        <w:rPr>
-          <w:rFonts w:ascii="Arial" w:hAnsi="Arial" w:cs="Arial"/>
-          <w:sz w:val="24"/>
-          <w:szCs w:val="24"/>
-        </w:rPr>
-        <w:t xml:space="preserve">: </w:t>
-      </w:r>
-      <w:r>
-        <w:rPr>
-          <w:rFonts w:ascii="Arial" w:hAnsi="Arial" w:cs="Arial"/>
-          <w:sz w:val="24"/>
-          <w:szCs w:val="24"/>
-        </w:rPr>
-        <w:t>P</w:t>
-      </w:r>
-      <w:r>
-        <w:rPr>
-          <w:rFonts w:ascii="Arial" w:hAnsi="Arial" w:cs="Arial"/>
-          <w:sz w:val="24"/>
-          <w:szCs w:val="24"/>
-        </w:rPr>
-        <w:t>ode ser usado em diferentes plataformas?</w:t>
-      </w:r>
-    </w:p>
-    <w:p>
-      <w:pPr>
-        <w:spacing w:after="0" w:line="360" w:lineRule="auto"/>
-        <w:ind w:left="360"/>
-        <w:jc w:val="both"/>
-        <w:rPr>
-          <w:rFonts w:ascii="Arial" w:hAnsi="Arial" w:cs="Arial"/>
-          <w:sz w:val="24"/>
-          <w:szCs w:val="24"/>
-        </w:rPr>
-      </w:pPr>
-      <w:r>
-        <w:rPr>
-          <w:rFonts w:ascii="Arial" w:hAnsi="Arial" w:cs="Arial"/>
-          <w:sz w:val="24"/>
-          <w:szCs w:val="24"/>
-        </w:rPr>
-        <w:t xml:space="preserve">Além disso, </w:t>
-      </w:r>
-      <w:r>
-        <w:rPr>
-          <w:rFonts w:ascii="Arial" w:hAnsi="Arial" w:cs="Arial"/>
-          <w:b/>
-          <w:bCs/>
-          <w:sz w:val="24"/>
-          <w:szCs w:val="24"/>
-        </w:rPr>
-        <w:t>expectativas dos stakeholders</w:t>
-      </w:r>
-      <w:r>
-        <w:rPr>
-          <w:rFonts w:ascii="Arial" w:hAnsi="Arial" w:cs="Arial"/>
-          <w:sz w:val="24"/>
-          <w:szCs w:val="24"/>
-        </w:rPr>
-        <w:t xml:space="preserve"> (usuários, desenvolvedores, gestores, clientes) influenciam a percepção de qualidade</w:t>
-      </w:r>
-      <w:r>
-        <w:rPr>
-          <w:rFonts w:ascii="Arial" w:hAnsi="Arial" w:cs="Arial"/>
-          <w:sz w:val="24"/>
-          <w:szCs w:val="24"/>
-        </w:rPr>
-        <w:t>.</w:t>
-      </w:r>
-    </w:p>
-    <w:p>
-      <w:pPr>
-        <w:spacing w:after="0" w:line="360" w:lineRule="auto"/>
-        <w:jc w:val="both"/>
-        <w:rPr>
-          <w:rFonts w:ascii="Arial" w:hAnsi="Arial" w:cs="Arial"/>
-          <w:sz w:val="24"/>
-          <w:szCs w:val="24"/>
-        </w:rPr>
-      </w:pPr>
-    </w:p>
-    <w:p>
-      <w:pPr>
-        <w:pStyle w:val="PargrafodaLista"/>
-        <w:numPr>
-          <w:ilvl w:val="0"/>
-          <w:numId w:val="2"/>
-        </w:numPr>
-        <w:spacing w:after="0" w:line="360" w:lineRule="auto"/>
-        <w:jc w:val="both"/>
-        <w:rPr>
-          <w:rFonts w:ascii="Arial" w:hAnsi="Arial" w:cs="Arial"/>
-          <w:sz w:val="24"/>
-          <w:szCs w:val="24"/>
-        </w:rPr>
-      </w:pPr>
-      <w:r>
-        <w:rPr>
-          <w:rFonts w:ascii="Arial" w:hAnsi="Arial" w:cs="Arial"/>
-          <w:sz w:val="24"/>
-          <w:szCs w:val="24"/>
-        </w:rPr>
-        <w:t>O que poderia ser feito para melhorar?</w:t>
-      </w:r>
-    </w:p>
-    <w:p>
-      <w:pPr>
-        <w:spacing w:after="0" w:line="360" w:lineRule="auto"/>
-        <w:ind w:firstLine="360"/>
-        <w:jc w:val="both"/>
-        <w:rPr>
-          <w:rFonts w:ascii="Arial" w:hAnsi="Arial" w:cs="Arial"/>
-          <w:sz w:val="24"/>
-          <w:szCs w:val="24"/>
-        </w:rPr>
-      </w:pPr>
-      <w:r>
-        <w:rPr>
-          <w:rFonts w:ascii="Arial" w:hAnsi="Arial" w:cs="Arial"/>
-          <w:sz w:val="24"/>
-          <w:szCs w:val="24"/>
-        </w:rPr>
-        <w:t>D</w:t>
-      </w:r>
-      <w:r>
-        <w:rPr>
-          <w:rFonts w:ascii="Arial" w:hAnsi="Arial" w:cs="Arial"/>
-          <w:sz w:val="24"/>
-          <w:szCs w:val="24"/>
-        </w:rPr>
-        <w:t>iversas melhorias podem ser aplicadas:</w:t>
-      </w:r>
-    </w:p>
-    <w:p>
-      <w:pPr>
-        <w:numPr>
-          <w:ilvl w:val="0"/>
-          <w:numId w:val="10"/>
-        </w:numPr>
-        <w:spacing w:after="0" w:line="360" w:lineRule="auto"/>
-        <w:jc w:val="both"/>
-        <w:rPr>
-          <w:rFonts w:ascii="Arial" w:hAnsi="Arial" w:cs="Arial"/>
-          <w:sz w:val="24"/>
-          <w:szCs w:val="24"/>
-        </w:rPr>
-      </w:pPr>
-      <w:r>
-        <w:rPr>
-          <w:rFonts w:ascii="Arial" w:hAnsi="Arial" w:cs="Arial"/>
-          <w:sz w:val="24"/>
-          <w:szCs w:val="24"/>
-        </w:rPr>
-        <w:t>Testes mais abrangentes e em camadas (unitários, integração, sistema, aceitação).</w:t>
-      </w:r>
-    </w:p>
-    <w:p>
-      <w:pPr>
-        <w:numPr>
-          <w:ilvl w:val="0"/>
-          <w:numId w:val="10"/>
-        </w:numPr>
-        <w:spacing w:after="0" w:line="360" w:lineRule="auto"/>
-        <w:jc w:val="both"/>
-        <w:rPr>
-          <w:rFonts w:ascii="Arial" w:hAnsi="Arial" w:cs="Arial"/>
-          <w:sz w:val="24"/>
-          <w:szCs w:val="24"/>
-        </w:rPr>
-      </w:pPr>
-      <w:r>
-        <w:rPr>
-          <w:rFonts w:ascii="Arial" w:hAnsi="Arial" w:cs="Arial"/>
-          <w:sz w:val="24"/>
-          <w:szCs w:val="24"/>
-        </w:rPr>
-        <w:t>Revisões independentes de código e projeto.</w:t>
-      </w:r>
-    </w:p>
-    <w:p>
-      <w:pPr>
-        <w:numPr>
-          <w:ilvl w:val="0"/>
-          <w:numId w:val="10"/>
-        </w:numPr>
-        <w:spacing w:after="0" w:line="360" w:lineRule="auto"/>
-        <w:jc w:val="both"/>
-        <w:rPr>
-          <w:rFonts w:ascii="Arial" w:hAnsi="Arial" w:cs="Arial"/>
-          <w:sz w:val="24"/>
-          <w:szCs w:val="24"/>
-        </w:rPr>
-      </w:pPr>
-      <w:r>
-        <w:rPr>
-          <w:rFonts w:ascii="Arial" w:hAnsi="Arial" w:cs="Arial"/>
-          <w:sz w:val="24"/>
-          <w:szCs w:val="24"/>
-        </w:rPr>
-        <w:lastRenderedPageBreak/>
-        <w:t>Documentação clara e padronizada.</w:t>
-      </w:r>
-    </w:p>
-    <w:p>
-      <w:pPr>
-        <w:numPr>
-          <w:ilvl w:val="0"/>
-          <w:numId w:val="10"/>
-        </w:numPr>
-        <w:spacing w:after="0" w:line="360" w:lineRule="auto"/>
-        <w:jc w:val="both"/>
-        <w:rPr>
-          <w:rFonts w:ascii="Arial" w:hAnsi="Arial" w:cs="Arial"/>
-          <w:sz w:val="24"/>
-          <w:szCs w:val="24"/>
-        </w:rPr>
-      </w:pPr>
-      <w:r>
-        <w:rPr>
-          <w:rFonts w:ascii="Arial" w:hAnsi="Arial" w:cs="Arial"/>
-          <w:sz w:val="24"/>
-          <w:szCs w:val="24"/>
-        </w:rPr>
-        <w:t>Validação e verificação rigorosas, inclusive com usuários finais.</w:t>
-      </w:r>
-    </w:p>
-    <w:p>
-      <w:pPr>
-        <w:numPr>
-          <w:ilvl w:val="0"/>
-          <w:numId w:val="10"/>
-        </w:numPr>
-        <w:spacing w:after="0" w:line="360" w:lineRule="auto"/>
-        <w:jc w:val="both"/>
-        <w:rPr>
-          <w:rFonts w:ascii="Arial" w:hAnsi="Arial" w:cs="Arial"/>
-          <w:sz w:val="24"/>
-          <w:szCs w:val="24"/>
-        </w:rPr>
-      </w:pPr>
-      <w:r>
-        <w:rPr>
-          <w:rFonts w:ascii="Arial" w:hAnsi="Arial" w:cs="Arial"/>
-          <w:sz w:val="24"/>
-          <w:szCs w:val="24"/>
-        </w:rPr>
-        <w:t xml:space="preserve">Sistemas de redundância e </w:t>
-      </w:r>
-      <w:proofErr w:type="spellStart"/>
-      <w:r>
-        <w:rPr>
-          <w:rFonts w:ascii="Arial" w:hAnsi="Arial" w:cs="Arial"/>
-          <w:i/>
-          <w:iCs/>
-          <w:sz w:val="24"/>
-          <w:szCs w:val="24"/>
-        </w:rPr>
-        <w:t>failover</w:t>
-      </w:r>
-      <w:proofErr w:type="spellEnd"/>
-      <w:r>
-        <w:rPr>
-          <w:rFonts w:ascii="Arial" w:hAnsi="Arial" w:cs="Arial"/>
-          <w:i/>
-          <w:iCs/>
-          <w:sz w:val="24"/>
-          <w:szCs w:val="24"/>
-        </w:rPr>
-        <w:t>,</w:t>
-      </w:r>
-      <w:r>
-        <w:rPr>
-          <w:rFonts w:ascii="Arial" w:hAnsi="Arial" w:cs="Arial"/>
-          <w:sz w:val="24"/>
-          <w:szCs w:val="24"/>
-        </w:rPr>
-        <w:t xml:space="preserve"> especialmente em sistemas críticos.</w:t>
-      </w:r>
-    </w:p>
-    <w:p>
-      <w:pPr>
-        <w:numPr>
-          <w:ilvl w:val="0"/>
-          <w:numId w:val="10"/>
-        </w:numPr>
-        <w:spacing w:after="0" w:line="360" w:lineRule="auto"/>
-        <w:jc w:val="both"/>
-        <w:rPr>
-          <w:rFonts w:ascii="Arial" w:hAnsi="Arial" w:cs="Arial"/>
-          <w:sz w:val="24"/>
-          <w:szCs w:val="24"/>
-        </w:rPr>
-      </w:pPr>
-      <w:r>
-        <w:rPr>
-          <w:rFonts w:ascii="Arial" w:hAnsi="Arial" w:cs="Arial"/>
-          <w:sz w:val="24"/>
-          <w:szCs w:val="24"/>
-        </w:rPr>
-        <w:t>Interfaces mais intuitivas e com comunicação clara de erros.</w:t>
-      </w:r>
-    </w:p>
-    <w:p>
-      <w:pPr>
-        <w:numPr>
-          <w:ilvl w:val="0"/>
-          <w:numId w:val="10"/>
-        </w:numPr>
-        <w:spacing w:after="0" w:line="360" w:lineRule="auto"/>
-        <w:jc w:val="both"/>
-        <w:rPr>
-          <w:rFonts w:ascii="Arial" w:hAnsi="Arial" w:cs="Arial"/>
-          <w:sz w:val="24"/>
-          <w:szCs w:val="24"/>
-        </w:rPr>
-      </w:pPr>
-      <w:r>
-        <w:rPr>
-          <w:rFonts w:ascii="Arial" w:hAnsi="Arial" w:cs="Arial"/>
-          <w:sz w:val="24"/>
-          <w:szCs w:val="24"/>
-        </w:rPr>
-        <w:t>Uso de padrões e frameworks reconhecidos (boas práticas da engenharia de software).</w:t>
-      </w:r>
-    </w:p>
-    <w:p>
-      <w:pPr>
-        <w:spacing w:after="0" w:line="360" w:lineRule="auto"/>
-        <w:jc w:val="both"/>
-        <w:rPr>
-          <w:rFonts w:ascii="Arial" w:hAnsi="Arial" w:cs="Arial"/>
-          <w:sz w:val="24"/>
-          <w:szCs w:val="24"/>
-        </w:rPr>
-      </w:pPr>
-    </w:p>
-    <w:p>
-      <w:pPr>
-        <w:pStyle w:val="PargrafodaLista"/>
-        <w:numPr>
-          <w:ilvl w:val="0"/>
-          <w:numId w:val="2"/>
-        </w:numPr>
-        <w:spacing w:after="0" w:line="360" w:lineRule="auto"/>
-        <w:jc w:val="both"/>
-        <w:rPr>
-          <w:rFonts w:ascii="Arial" w:hAnsi="Arial" w:cs="Arial"/>
-          <w:sz w:val="24"/>
-          <w:szCs w:val="24"/>
-        </w:rPr>
-      </w:pPr>
-      <w:r>
-        <w:rPr>
-          <w:rFonts w:ascii="Arial" w:hAnsi="Arial" w:cs="Arial"/>
-          <w:sz w:val="24"/>
-          <w:szCs w:val="24"/>
-        </w:rPr>
-        <w:t>Onde os pontos falhos poderiam ser corrigidos?</w:t>
-      </w:r>
-    </w:p>
-    <w:p>
-      <w:pPr>
-        <w:spacing w:after="0" w:line="360" w:lineRule="auto"/>
-        <w:ind w:firstLine="360"/>
-        <w:jc w:val="both"/>
-        <w:rPr>
-          <w:rFonts w:ascii="Arial" w:hAnsi="Arial" w:cs="Arial"/>
-          <w:sz w:val="24"/>
-          <w:szCs w:val="24"/>
-        </w:rPr>
-      </w:pPr>
-      <w:r>
-        <w:rPr>
-          <w:rFonts w:ascii="Arial" w:hAnsi="Arial" w:cs="Arial"/>
-          <w:sz w:val="24"/>
-          <w:szCs w:val="24"/>
-        </w:rPr>
-        <w:t>Os pontos falhos geralmente se concentram em:</w:t>
-      </w:r>
-    </w:p>
-    <w:p>
-      <w:pPr>
-        <w:numPr>
-          <w:ilvl w:val="0"/>
-          <w:numId w:val="13"/>
-        </w:numPr>
-        <w:spacing w:after="0" w:line="360" w:lineRule="auto"/>
-        <w:jc w:val="both"/>
-        <w:rPr>
-          <w:rFonts w:ascii="Arial" w:hAnsi="Arial" w:cs="Arial"/>
-          <w:sz w:val="24"/>
-          <w:szCs w:val="24"/>
-        </w:rPr>
-      </w:pPr>
-      <w:r>
-        <w:rPr>
-          <w:rFonts w:ascii="Arial" w:hAnsi="Arial" w:cs="Arial"/>
-          <w:sz w:val="24"/>
-          <w:szCs w:val="24"/>
-        </w:rPr>
-        <w:t>Conversões e manipulações de dados sensíveis.</w:t>
-      </w:r>
-    </w:p>
-    <w:p>
-      <w:pPr>
-        <w:numPr>
-          <w:ilvl w:val="0"/>
-          <w:numId w:val="13"/>
-        </w:numPr>
-        <w:spacing w:after="0" w:line="360" w:lineRule="auto"/>
-        <w:jc w:val="both"/>
-        <w:rPr>
-          <w:rFonts w:ascii="Arial" w:hAnsi="Arial" w:cs="Arial"/>
-          <w:sz w:val="24"/>
-          <w:szCs w:val="24"/>
-        </w:rPr>
-      </w:pPr>
-      <w:r>
-        <w:rPr>
-          <w:rFonts w:ascii="Arial" w:hAnsi="Arial" w:cs="Arial"/>
-          <w:sz w:val="24"/>
-          <w:szCs w:val="24"/>
-        </w:rPr>
-        <w:t>Interfaces de operação mal projetadas.</w:t>
-      </w:r>
-    </w:p>
-    <w:p>
-      <w:pPr>
-        <w:numPr>
-          <w:ilvl w:val="0"/>
-          <w:numId w:val="13"/>
-        </w:numPr>
-        <w:spacing w:after="0" w:line="360" w:lineRule="auto"/>
-        <w:jc w:val="both"/>
-        <w:rPr>
-          <w:rFonts w:ascii="Arial" w:hAnsi="Arial" w:cs="Arial"/>
-          <w:sz w:val="24"/>
-          <w:szCs w:val="24"/>
-        </w:rPr>
-      </w:pPr>
-      <w:r>
-        <w:rPr>
-          <w:rFonts w:ascii="Arial" w:hAnsi="Arial" w:cs="Arial"/>
-          <w:sz w:val="24"/>
-          <w:szCs w:val="24"/>
-        </w:rPr>
-        <w:t>Ausência de testes em cenários críticos e raros.</w:t>
-      </w:r>
-    </w:p>
-    <w:p>
-      <w:pPr>
-        <w:numPr>
-          <w:ilvl w:val="0"/>
-          <w:numId w:val="13"/>
-        </w:numPr>
-        <w:spacing w:after="0" w:line="360" w:lineRule="auto"/>
-        <w:jc w:val="both"/>
-        <w:rPr>
-          <w:rFonts w:ascii="Arial" w:hAnsi="Arial" w:cs="Arial"/>
-          <w:sz w:val="24"/>
-          <w:szCs w:val="24"/>
-        </w:rPr>
-      </w:pPr>
-      <w:r>
-        <w:rPr>
-          <w:rFonts w:ascii="Arial" w:hAnsi="Arial" w:cs="Arial"/>
-          <w:sz w:val="24"/>
-          <w:szCs w:val="24"/>
-        </w:rPr>
-        <w:t>Excesso de confiança no software e negligência na redundância de hardware.</w:t>
-      </w:r>
-    </w:p>
-    <w:p>
-      <w:pPr>
-        <w:numPr>
-          <w:ilvl w:val="0"/>
-          <w:numId w:val="13"/>
-        </w:numPr>
-        <w:spacing w:after="0" w:line="360" w:lineRule="auto"/>
-        <w:jc w:val="both"/>
-        <w:rPr>
-          <w:rFonts w:ascii="Arial" w:hAnsi="Arial" w:cs="Arial"/>
-          <w:sz w:val="24"/>
-          <w:szCs w:val="24"/>
-        </w:rPr>
-      </w:pPr>
-      <w:r>
-        <w:rPr>
-          <w:rFonts w:ascii="Arial" w:hAnsi="Arial" w:cs="Arial"/>
-          <w:sz w:val="24"/>
-          <w:szCs w:val="24"/>
-        </w:rPr>
-        <w:t>Pressa na entrega sem garantir qualidade mínima</w:t>
-      </w:r>
-      <w:r>
-        <w:rPr>
-          <w:rFonts w:ascii="Arial" w:hAnsi="Arial" w:cs="Arial"/>
-          <w:sz w:val="24"/>
-          <w:szCs w:val="24"/>
-        </w:rPr>
-        <w:t>.</w:t>
-      </w:r>
-    </w:p>
-    <w:p>
-      <w:pPr>
-        <w:numPr>
-          <w:ilvl w:val="0"/>
-          <w:numId w:val="13"/>
-        </w:numPr>
-        <w:spacing w:after="0" w:line="360" w:lineRule="auto"/>
-        <w:jc w:val="both"/>
-        <w:rPr>
-          <w:rFonts w:ascii="Arial" w:hAnsi="Arial" w:cs="Arial"/>
-          <w:sz w:val="24"/>
-          <w:szCs w:val="24"/>
-        </w:rPr>
-      </w:pPr>
-      <w:r>
-        <w:rPr>
-          <w:rFonts w:ascii="Arial" w:hAnsi="Arial" w:cs="Arial"/>
-          <w:sz w:val="24"/>
-          <w:szCs w:val="24"/>
-        </w:rPr>
-        <w:t>Falta de cultura de qualidade no ciclo de vida do software (desde os requisitos até a manutenção).</w:t>
-      </w:r>
-    </w:p>
-    <w:p>
-      <w:pPr>
-        <w:spacing w:after="0" w:line="360" w:lineRule="auto"/>
-        <w:jc w:val="both"/>
-        <w:rPr>
-          <w:rFonts w:ascii="Arial" w:hAnsi="Arial" w:cs="Arial"/>
-          <w:sz w:val="24"/>
-          <w:szCs w:val="24"/>
-        </w:rPr>
-      </w:pPr>
-    </w:p>
-    <w:p/>
-    <w:sectPr>
-      <w:headerReference w:type="default" r:id="rId7"/>
-      <w:pgSz w:w="11906" w:h="16838"/>
-      <w:pgMar w:top="1417" w:right="1701" w:bottom="1417" w:left="1701" w:header="708" w:footer="708" w:gutter="0"/>
-      <w:cols w:space="708"/>
-      <w:docGrid w:linePitch="360"/>
-    </w:sectPr>
-  </w:body>
-</w:document>
-</file>
-
-<file path=word/endnotes.xml><?xml version="1.0" encoding="utf-8"?>
-<w:endnotes xmlns:wpc="http://schemas.microsoft.com/office/word/2010/wordprocessingCanvas" xmlns:cx="http://schemas.microsoft.com/office/drawing/2014/chartex" xmlns:cx1="http://schemas.microsoft.com/office/drawing/2015/9/8/chartex" xmlns:cx2="http://schemas.microsoft.com/office/drawing/2015/10/21/chartex" xmlns:cx3="http://schemas.microsoft.com/office/drawing/2016/5/9/chartex" xmlns:cx4="http://schemas.microsoft.com/office/drawing/2016/5/10/chartex" xmlns:cx5="http://schemas.microsoft.com/office/drawing/2016/5/11/chartex" xmlns:cx6="http://schemas.microsoft.com/office/drawing/2016/5/12/chartex" xmlns:cx7="http://schemas.microsoft.com/office/drawing/2016/5/13/chartex" xmlns:cx8="http://schemas.microsoft.com/office/drawing/2016/5/14/chartex" xmlns:mc="http://schemas.openxmlformats.org/markup-compatibility/2006" xmlns:aink="http://schemas.microsoft.com/office/drawing/2016/ink" xmlns:am3d="http://schemas.microsoft.com/office/drawing/2017/model3d" xmlns:o="urn:schemas-microsoft-com:office:office" xmlns:oel="http://schemas.microsoft.com/office/2019/extlst" xmlns:r="http://schemas.openxmlformats.org/officeDocument/2006/relationships" xmlns:m="http://schemas.openxmlformats.org/officeDocument/2006/math" xmlns:v="urn:schemas-microsoft-com:vml" xmlns:wp14="http://schemas.microsoft.com/office/word/2010/wordprocessingDrawing" xmlns:wp="http://schemas.openxmlformats.org/drawingml/2006/wordprocessingDrawing" xmlns:w10="urn:schemas-microsoft-com:office:word" xmlns:w="http://schemas.openxmlformats.org/wordprocessingml/2006/main" xmlns:w14="http://schemas.microsoft.com/office/word/2010/wordml" xmlns:w15="http://schemas.microsoft.com/office/word/2012/wordml" xmlns:w16cex="http://schemas.microsoft.com/office/word/2018/wordml/cex" xmlns:w16cid="http://schemas.microsoft.com/office/word/2016/wordml/cid" xmlns:w16="http://schemas.microsoft.com/office/word/2018/wordml" xmlns:w16du="http://schemas.microsoft.com/office/word/2023/wordml/word16du" xmlns:w16sdtdh="http://schemas.microsoft.com/office/word/2020/wordml/sdtdatahash" xmlns:w16sdtfl="http://schemas.microsoft.com/office/word/2024/wordml/sdtformatlock" xmlns:w16se="http://schemas.microsoft.com/office/word/2015/wordml/symex" xmlns:wpg="http://schemas.microsoft.com/office/word/2010/wordprocessingGroup" xmlns:wpi="http://schemas.microsoft.com/office/word/2010/wordprocessingInk" xmlns:wne="http://schemas.microsoft.com/office/word/2006/wordml" xmlns:wps="http://schemas.microsoft.com/office/word/2010/wordprocessingShape" mc:Ignorable="w14 w15 w16se w16cid w16 w16cex w16sdtdh w16sdtfl w16du wp14">
-  <w:endnote w:type="separator" w:id="-1">
-    <w:p>
-      <w:pPr>
-        <w:spacing w:after="0" w:line="240" w:lineRule="auto"/>
-      </w:pPr>
-      <w:r>
-        <w:separator/>
-      </w:r>
-    </w:p>
-  </w:endnote>
-  <w:endnote w:type="continuationSeparator" w:id="0">
-    <w:p>
-      <w:pPr>
-        <w:spacing w:after="0" w:line="240" w:lineRule="auto"/>
-      </w:pPr>
-      <w:r>
-        <w:continuationSeparator/>
-      </w:r>
-    </w:p>
-  </w:endnote>
-</w:endnotes>
-</file>
-
-<file path=word/footnotes.xml><?xml version="1.0" encoding="utf-8"?>
-<w:footnotes xmlns:wpc="http://schemas.microsoft.com/office/word/2010/wordprocessingCanvas" xmlns:cx="http://schemas.microsoft.com/office/drawing/2014/chartex" xmlns:cx1="http://schemas.microsoft.com/office/drawing/2015/9/8/chartex" xmlns:cx2="http://schemas.microsoft.com/office/drawing/2015/10/21/chartex" xmlns:cx3="http://schemas.microsoft.com/office/drawing/2016/5/9/chartex" xmlns:cx4="http://schemas.microsoft.com/office/drawing/2016/5/10/chartex" xmlns:cx5="http://schemas.microsoft.com/office/drawing/2016/5/11/chartex" xmlns:cx6="http://schemas.microsoft.com/office/drawing/2016/5/12/chartex" xmlns:cx7="http://schemas.microsoft.com/office/drawing/2016/5/13/chartex" xmlns:cx8="http://schemas.microsoft.com/office/drawing/2016/5/14/chartex" xmlns:mc="http://schemas.openxmlformats.org/markup-compatibility/2006" xmlns:aink="http://schemas.microsoft.com/office/drawing/2016/ink" xmlns:am3d="http://schemas.microsoft.com/office/drawing/2017/model3d" xmlns:o="urn:schemas-microsoft-com:office:office" xmlns:oel="http://schemas.microsoft.com/office/2019/extlst" xmlns:r="http://schemas.openxmlformats.org/officeDocument/2006/relationships" xmlns:m="http://schemas.openxmlformats.org/officeDocument/2006/math" xmlns:v="urn:schemas-microsoft-com:vml" xmlns:wp14="http://schemas.microsoft.com/office/word/2010/wordprocessingDrawing" xmlns:wp="http://schemas.openxmlformats.org/drawingml/2006/wordprocessingDrawing" xmlns:w10="urn:schemas-microsoft-com:office:word" xmlns:w="http://schemas.openxmlformats.org/wordprocessingml/2006/main" xmlns:w14="http://schemas.microsoft.com/office/word/2010/wordml" xmlns:w15="http://schemas.microsoft.com/office/word/2012/wordml" xmlns:w16cex="http://schemas.microsoft.com/office/word/2018/wordml/cex" xmlns:w16cid="http://schemas.microsoft.com/office/word/2016/wordml/cid" xmlns:w16="http://schemas.microsoft.com/office/word/2018/wordml" xmlns:w16du="http://schemas.microsoft.com/office/word/2023/wordml/word16du" xmlns:w16sdtdh="http://schemas.microsoft.com/office/word/2020/wordml/sdtdatahash" xmlns:w16sdtfl="http://schemas.microsoft.com/office/word/2024/wordml/sdtformatlock" xmlns:w16se="http://schemas.microsoft.com/office/word/2015/wordml/symex" xmlns:wpg="http://schemas.microsoft.com/office/word/2010/wordprocessingGroup" xmlns:wpi="http://schemas.microsoft.com/office/word/2010/wordprocessingInk" xmlns:wne="http://schemas.microsoft.com/office/word/2006/wordml" xmlns:wps="http://schemas.microsoft.com/office/word/2010/wordprocessingShape" mc:Ignorable="w14 w15 w16se w16cid w16 w16cex w16sdtdh w16sdtfl w16du wp14">
-  <w:footnote w:type="separator" w:id="-1">
-    <w:p>
-      <w:pPr>
-        <w:spacing w:after="0" w:line="240" w:lineRule="auto"/>
-      </w:pPr>
-      <w:r>
-        <w:separator/>
-      </w:r>
-    </w:p>
-  </w:footnote>
-  <w:footnote w:type="continuationSeparator" w:id="0">
-    <w:p>
-      <w:pPr>
-        <w:spacing w:after="0" w:line="240" w:lineRule="auto"/>
-      </w:pPr>
-      <w:r>
-        <w:continuationSeparator/>
-      </w:r>
-    </w:p>
-  </w:footnote>
-</w:footnotes>
-</file>
-
-<file path=word/header1.xml><?xml version="1.0" encoding="utf-8"?>
-<w:hdr xmlns:wpc="http://schemas.microsoft.com/office/word/2010/wordprocessingCanvas" xmlns:cx="http://schemas.microsoft.com/office/drawing/2014/chartex" xmlns:cx1="http://schemas.microsoft.com/office/drawing/2015/9/8/chartex" xmlns:cx2="http://schemas.microsoft.com/office/drawing/2015/10/21/chartex" xmlns:cx3="http://schemas.microsoft.com/office/drawing/2016/5/9/chartex" xmlns:cx4="http://schemas.microsoft.com/office/drawing/2016/5/10/chartex" xmlns:cx5="http://schemas.microsoft.com/office/drawing/2016/5/11/chartex" xmlns:cx6="http://schemas.microsoft.com/office/drawing/2016/5/12/chartex" xmlns:cx7="http://schemas.microsoft.com/office/drawing/2016/5/13/chartex" xmlns:cx8="http://schemas.microsoft.com/office/drawing/2016/5/14/chartex" xmlns:mc="http://schemas.openxmlformats.org/markup-compatibility/2006" xmlns:aink="http://schemas.microsoft.com/office/drawing/2016/ink" xmlns:am3d="http://schemas.microsoft.com/office/drawing/2017/model3d" xmlns:o="urn:schemas-microsoft-com:office:office" xmlns:oel="http://schemas.microsoft.com/office/2019/extlst" xmlns:r="http://schemas.openxmlformats.org/officeDocument/2006/relationships" xmlns:m="http://schemas.openxmlformats.org/officeDocument/2006/math" xmlns:v="urn:schemas-microsoft-com:vml" xmlns:wp14="http://schemas.microsoft.com/office/word/2010/wordprocessingDrawing" xmlns:wp="http://schemas.openxmlformats.org/drawingml/2006/wordprocessingDrawing" xmlns:w10="urn:schemas-microsoft-com:office:word" xmlns:w="http://schemas.openxmlformats.org/wordprocessingml/2006/main" xmlns:w14="http://schemas.microsoft.com/office/word/2010/wordml" xmlns:w15="http://schemas.microsoft.com/office/word/2012/wordml" xmlns:w16cex="http://schemas.microsoft.com/office/word/2018/wordml/cex" xmlns:w16cid="http://schemas.microsoft.com/office/word/2016/wordml/cid" xmlns:w16="http://schemas.microsoft.com/office/word/2018/wordml" xmlns:w16du="http://schemas.microsoft.com/office/word/2023/wordml/word16du" xmlns:w16sdtdh="http://schemas.microsoft.com/office/word/2020/wordml/sdtdatahash" xmlns:w16sdtfl="http://schemas.microsoft.com/office/word/2024/wordml/sdtformatlock" xmlns:w16se="http://schemas.microsoft.com/office/word/2015/wordml/symex" xmlns:wpg="http://schemas.microsoft.com/office/word/2010/wordprocessingGroup" xmlns:wpi="http://schemas.microsoft.com/office/word/2010/wordprocessingInk" xmlns:wne="http://schemas.microsoft.com/office/word/2006/wordml" xmlns:wps="http://schemas.microsoft.com/office/word/2010/wordprocessingShape" mc:Ignorable="w14 w15 w16se w16cid w16 w16cex w16sdtdh w16sdtfl w16du wp14">
-  <w:p>
-    <w:pPr>
-      <w:pStyle w:val="Cabealho"/>
-      <w:jc w:val="center"/>
-      <w:rPr>
-        <w:rFonts w:ascii="Arial" w:hAnsi="Arial" w:cs="Arial"/>
-        <w:b/>
-        <w:bCs/>
-        <w:sz w:val="32"/>
-        <w:szCs w:val="32"/>
-      </w:rPr>
-    </w:pPr>
-    <w:r>
-      <w:rPr>
-        <w:rFonts w:ascii="Arial" w:hAnsi="Arial" w:cs="Arial"/>
-        <w:b/>
-        <w:bCs/>
-        <w:sz w:val="32"/>
-        <w:szCs w:val="32"/>
-      </w:rPr>
-      <w:t>ATIVIDADE: CARACTERÍSTICAS E ASPECTOS</w:t>
-    </w:r>
-  </w:p>
-</w:hdr>
-</file>
-
-<file path=word/numbering.xml><?xml version="1.0" encoding="utf-8"?>
-<w:numbering xmlns:wpc="http://schemas.microsoft.com/office/word/2010/wordprocessingCanvas" xmlns:cx="http://schemas.microsoft.com/office/drawing/2014/chartex" xmlns:cx1="http://schemas.microsoft.com/office/drawing/2015/9/8/chartex" xmlns:cx2="http://schemas.microsoft.com/office/drawing/2015/10/21/chartex" xmlns:cx3="http://schemas.microsoft.com/office/drawing/2016/5/9/chartex" xmlns:cx4="http://schemas.microsoft.com/office/drawing/2016/5/10/chartex" xmlns:cx5="http://schemas.microsoft.com/office/drawing/2016/5/11/chartex" xmlns:cx6="http://schemas.microsoft.com/office/drawing/2016/5/12/chartex" xmlns:cx7="http://schemas.microsoft.com/office/drawing/2016/5/13/chartex" xmlns:cx8="http://schemas.microsoft.com/office/drawing/2016/5/14/chartex" xmlns:mc="http://schemas.openxmlformats.org/markup-compatibility/2006" xmlns:aink="http://schemas.microsoft.com/office/drawing/2016/ink" xmlns:am3d="http://schemas.microsoft.com/office/drawing/2017/model3d" xmlns:o="urn:schemas-microsoft-com:office:office" xmlns:oel="http://schemas.microsoft.com/office/2019/extlst" xmlns:r="http://schemas.openxmlformats.org/officeDocument/2006/relationships" xmlns:m="http://schemas.openxmlformats.org/officeDocument/2006/math" xmlns:v="urn:schemas-microsoft-com:vml" xmlns:wp14="http://schemas.microsoft.com/office/word/2010/wordprocessingDrawing" xmlns:wp="http://schemas.openxmlformats.org/drawingml/2006/wordprocessingDrawing" xmlns:w10="urn:schemas-microsoft-com:office:word" xmlns:w="http://schemas.openxmlformats.org/wordprocessingml/2006/main" xmlns:w14="http://schemas.microsoft.com/office/word/2010/wordml" xmlns:w15="http://schemas.microsoft.com/office/word/2012/wordml" xmlns:w16cex="http://schemas.microsoft.com/office/word/2018/wordml/cex" xmlns:w16cid="http://schemas.microsoft.com/office/word/2016/wordml/cid" xmlns:w16="http://schemas.microsoft.com/office/word/2018/wordml" xmlns:w16du="http://schemas.microsoft.com/office/word/2023/wordml/word16du" xmlns:w16sdtdh="http://schemas.microsoft.com/office/word/2020/wordml/sdtdatahash" xmlns:w16sdtfl="http://schemas.microsoft.com/office/word/2024/wordml/sdtformatlock" xmlns:w16se="http://schemas.microsoft.com/office/word/2015/wordml/symex" xmlns:wpg="http://schemas.microsoft.com/office/word/2010/wordprocessingGroup" xmlns:wpi="http://schemas.microsoft.com/office/word/2010/wordprocessingInk" xmlns:wne="http://schemas.microsoft.com/office/word/2006/wordml" xmlns:wps="http://schemas.microsoft.com/office/word/2010/wordprocessingShape" mc:Ignorable="w14 w15 w16se w16cid w16 w16cex w16sdtdh w16sdtfl w16du wp14">
-  <w:numPicBullet w:numPicBulletId="0">
-    <mc:AlternateContent>
-      <mc:Choice Requires="v">
-        <w:pict>
-          <v:shapetype w14:anchorId="46FAFDB4" id="_x0000_t75" coordsize="21600,21600" o:spt="75" o:preferrelative="t" path="m@4@5l@4@11@9@11@9@5xe" filled="f" stroked="f">
+        <w:pict w14:anchorId="21E7400E">
+          <v:shapetype id="_x0000_t75" coordsize="21600,21600" o:spt="75" o:preferrelative="t" path="m@4@5l@4@11@9@11@9@5xe" filled="f" stroked="f">
             <v:stroke joinstyle="miter"/>
             <v:formulas>
               <v:f eqn="if lineDrawn pixelLineWidth 0"/>
@@ -1338,312 +68,1300 @@
             <v:path o:extrusionok="f" gradientshapeok="t" o:connecttype="rect"/>
             <o:lock v:ext="edit" aspectratio="t"/>
           </v:shapetype>
-          <v:shape id="Imagem 2" o:spid="_x0000_s1026" type="#_x0000_t75" style="position:absolute;margin-left:0;margin-top:0;width:11.25pt;height:11.25pt;z-index:251668480;visibility:visible;mso-wrap-style:square;mso-wrap-distance-left:9pt;mso-wrap-distance-top:0;mso-wrap-distance-right:9pt;mso-wrap-distance-bottom:0;mso-position-horizontal:absolute;mso-position-horizontal-relative:text;mso-position-vertical:absolute;mso-position-vertical-relative:text">
-            <v:imagedata r:id="rId1" o:title="msoE30B"/>
+          <v:shape id="Gráfico 4" o:spid="_x0000_s1030" type="#_x0000_t75" alt="https://cdn.hubblecontent.osi.office.net/icons/publish/icons_artificialintelligence/artificialintelligence.svg" style="position:absolute;left:0;text-align:left;margin-left:-1in;margin-top:26.1pt;width:1in;height:1in;z-index:251676672;visibility:visible;mso-wrap-distance-left:9pt;mso-wrap-distance-top:0;mso-wrap-distance-right:9pt;mso-wrap-distance-bottom:0;mso-position-horizontal-relative:text;mso-position-vertical-relative:text">
+            <v:imagedata r:id="rId7" o:title="" croptop="-4480f" cropbottom="-5001f" cropleft="-11085f" cropright="-11085f"/>
           </v:shape>
         </w:pict>
-      </mc:Choice>
-      <mc:Fallback>
-        <w:drawing>
-          <wp:anchor distT="0" distB="0" distL="114300" distR="114300" simplePos="0" relativeHeight="251668480" behindDoc="0" locked="0" layoutInCell="1" allowOverlap="1" wp14:anchorId="43CC134E" wp14:editId="070D78AC">
-            <wp:simplePos x="0" y="0"/>
-            <wp:positionH relativeFrom="column">
-              <wp:posOffset>0</wp:posOffset>
-            </wp:positionH>
-            <wp:positionV relativeFrom="paragraph">
-              <wp:posOffset>0</wp:posOffset>
-            </wp:positionV>
-            <wp:extent cx="142875" cy="142875"/>
-            <wp:effectExtent l="0" t="0" r="9525" b="9525"/>
-            <wp:wrapNone/>
-            <wp:docPr id="52901797" name="Imagem 2" descr="C:\Users\kensl\AppData\Local\Temp\msoE30B.tmp"/>
-            <wp:cNvGraphicFramePr>
-              <a:graphicFrameLocks xmlns:a="http://schemas.openxmlformats.org/drawingml/2006/main" noChangeAspect="1"/>
-            </wp:cNvGraphicFramePr>
-            <a:graphic xmlns:a="http://schemas.openxmlformats.org/drawingml/2006/main">
-              <a:graphicData uri="http://schemas.openxmlformats.org/drawingml/2006/picture">
-                <pic:pic xmlns:pic="http://schemas.openxmlformats.org/drawingml/2006/picture">
-                  <pic:nvPicPr>
-                    <pic:cNvPr id="697949834" name="Imagem 697949834" descr="C:\Users\kensl\AppData\Local\Temp\msoE30B.tmp"/>
-                    <pic:cNvPicPr/>
-                  </pic:nvPicPr>
-                  <pic:blipFill>
-                    <a:blip r:embed="rId2">
-                      <a:extLst>
-                        <a:ext uri="{28A0092B-C50C-407E-A947-70E740481C1C}">
-                          <a14:useLocalDpi xmlns:a14="http://schemas.microsoft.com/office/drawing/2010/main" val="0"/>
-                        </a:ext>
-                      </a:extLst>
-                    </a:blip>
-                    <a:stretch>
-                      <a:fillRect/>
-                    </a:stretch>
-                  </pic:blipFill>
-                  <pic:spPr>
-                    <a:xfrm>
-                      <a:off x="0" y="0"/>
-                      <a:ext cx="142875" cy="142875"/>
-                    </a:xfrm>
-                    <a:prstGeom prst="rect">
-                      <a:avLst/>
-                    </a:prstGeom>
-                  </pic:spPr>
-                </pic:pic>
-              </a:graphicData>
-            </a:graphic>
-          </wp:anchor>
-        </w:drawing>
-      </mc:Fallback>
-    </mc:AlternateContent>
-  </w:numPicBullet>
-  <w:numPicBullet w:numPicBulletId="1">
-    <mc:AlternateContent>
-      <mc:Choice Requires="v">
-        <w:pict>
-          <v:shape w14:anchorId="0D03D8F6" id="Gráfico 4" o:spid="_x0000_s1026" type="#_x0000_t75" alt="https://cdn.hubblecontent.osi.office.net/icons/publish/icons_artificialintelligence/artificialintelligence.svg" style="position:absolute;margin-left:0;margin-top:0;width:1in;height:1in;z-index:251676672;visibility:visible;mso-wrap-distance-left:9pt;mso-wrap-distance-top:0;mso-wrap-distance-right:9pt;mso-wrap-distance-bottom:0;mso-position-horizontal:absolute;mso-position-horizontal-relative:text;mso-position-vertical:absolute;mso-position-vertical-relative:text">
-            <v:imagedata r:id="rId3" o:title="" croptop="-4480f" cropbottom="-5001f" cropleft="-11085f" cropright="-11085f"/>
+      </w:r>
+      <w:r>
+        <w:rPr>
+          <w:rFonts w:ascii="Arial" w:hAnsi="Arial" w:cs="Arial"/>
+          <w:sz w:val="24"/>
+          <w:szCs w:val="24"/>
+        </w:rPr>
+        <w:t>Quais são as características comuns a esses softwares?</w:t>
+      </w:r>
+    </w:p>
+    <w:p>
+      <w:pPr>
+        <w:spacing w:after="0" w:line="360" w:lineRule="auto"/>
+        <w:ind w:left="360"/>
+        <w:jc w:val="both"/>
+        <w:rPr>
+          <w:rFonts w:ascii="Arial" w:hAnsi="Arial" w:cs="Arial"/>
+          <w:sz w:val="24"/>
+          <w:szCs w:val="24"/>
+        </w:rPr>
+      </w:pPr>
+      <w:r>
+        <w:rPr>
+          <w:rFonts w:ascii="Arial" w:hAnsi="Arial" w:cs="Arial"/>
+          <w:sz w:val="24"/>
+          <w:szCs w:val="24"/>
+        </w:rPr>
+        <w:t>Tanto os bons quanto os ruins compartilham algumas características fundamentais, como:</w:t>
+      </w:r>
+    </w:p>
+    <w:p>
+      <w:pPr>
+        <w:numPr>
+          <w:ilvl w:val="0"/>
+          <w:numId w:val="5"/>
+        </w:numPr>
+        <w:spacing w:after="0" w:line="360" w:lineRule="auto"/>
+        <w:jc w:val="both"/>
+        <w:rPr>
+          <w:rFonts w:ascii="Arial" w:hAnsi="Arial" w:cs="Arial"/>
+          <w:sz w:val="24"/>
+          <w:szCs w:val="24"/>
+        </w:rPr>
+      </w:pPr>
+      <w:r>
+        <w:rPr>
+          <w:rFonts w:ascii="Arial" w:hAnsi="Arial" w:cs="Arial"/>
+          <w:sz w:val="24"/>
+          <w:szCs w:val="24"/>
+          <w:u w:val="single"/>
+        </w:rPr>
+        <w:t>Complexidad</w:t>
+      </w:r>
+      <w:r>
+        <w:rPr>
+          <w:rFonts w:ascii="Arial" w:hAnsi="Arial" w:cs="Arial"/>
+          <w:sz w:val="24"/>
+          <w:szCs w:val="24"/>
+          <w:u w:val="single"/>
+        </w:rPr>
+        <w:t>e:</w:t>
+      </w:r>
+      <w:r>
+        <w:rPr>
+          <w:rFonts w:ascii="Arial" w:hAnsi="Arial" w:cs="Arial"/>
+          <w:sz w:val="24"/>
+          <w:szCs w:val="24"/>
+        </w:rPr>
+        <w:t xml:space="preserve"> T</w:t>
+      </w:r>
+      <w:r>
+        <w:rPr>
+          <w:rFonts w:ascii="Arial" w:hAnsi="Arial" w:cs="Arial"/>
+          <w:sz w:val="24"/>
+          <w:szCs w:val="24"/>
+        </w:rPr>
+        <w:t>odos envolvem sistemas complexos, com grande responsabilidade funcional.</w:t>
+      </w:r>
+    </w:p>
+    <w:p>
+      <w:pPr>
+        <w:numPr>
+          <w:ilvl w:val="0"/>
+          <w:numId w:val="5"/>
+        </w:numPr>
+        <w:spacing w:after="0" w:line="360" w:lineRule="auto"/>
+        <w:jc w:val="both"/>
+        <w:rPr>
+          <w:rFonts w:ascii="Arial" w:hAnsi="Arial" w:cs="Arial"/>
+          <w:sz w:val="24"/>
+          <w:szCs w:val="24"/>
+        </w:rPr>
+      </w:pPr>
+      <w:r>
+        <w:rPr>
+          <w:rFonts w:ascii="Arial" w:hAnsi="Arial" w:cs="Arial"/>
+          <w:sz w:val="24"/>
+          <w:szCs w:val="24"/>
+          <w:u w:val="single"/>
+        </w:rPr>
+        <w:t>Interação com usuários ou sistemas críticos:</w:t>
+      </w:r>
+      <w:r>
+        <w:rPr>
+          <w:rFonts w:ascii="Arial" w:hAnsi="Arial" w:cs="Arial"/>
+          <w:sz w:val="24"/>
+          <w:szCs w:val="24"/>
+        </w:rPr>
+        <w:t xml:space="preserve"> </w:t>
+      </w:r>
+      <w:r>
+        <w:rPr>
+          <w:rFonts w:ascii="Arial" w:hAnsi="Arial" w:cs="Arial"/>
+          <w:sz w:val="24"/>
+          <w:szCs w:val="24"/>
+        </w:rPr>
+        <w:t>M</w:t>
+      </w:r>
+      <w:r>
+        <w:rPr>
+          <w:rFonts w:ascii="Arial" w:hAnsi="Arial" w:cs="Arial"/>
+          <w:sz w:val="24"/>
+          <w:szCs w:val="24"/>
+        </w:rPr>
+        <w:t>uitos atuam em ambientes onde erros têm impacto direto na vida das pessoas ou em finanças.</w:t>
+      </w:r>
+    </w:p>
+    <w:p>
+      <w:pPr>
+        <w:numPr>
+          <w:ilvl w:val="0"/>
+          <w:numId w:val="5"/>
+        </w:numPr>
+        <w:spacing w:after="0" w:line="360" w:lineRule="auto"/>
+        <w:jc w:val="both"/>
+        <w:rPr>
+          <w:rFonts w:ascii="Arial" w:hAnsi="Arial" w:cs="Arial"/>
+          <w:sz w:val="24"/>
+          <w:szCs w:val="24"/>
+        </w:rPr>
+      </w:pPr>
+      <w:r>
+        <w:rPr>
+          <w:rFonts w:ascii="Arial" w:hAnsi="Arial" w:cs="Arial"/>
+          <w:sz w:val="24"/>
+          <w:szCs w:val="24"/>
+          <w:u w:val="single"/>
+        </w:rPr>
+        <w:t>Dependência de confiabilidade:</w:t>
+      </w:r>
+      <w:r>
+        <w:rPr>
+          <w:rFonts w:ascii="Arial" w:hAnsi="Arial" w:cs="Arial"/>
+          <w:sz w:val="24"/>
+          <w:szCs w:val="24"/>
+        </w:rPr>
+        <w:t xml:space="preserve"> </w:t>
+      </w:r>
+      <w:r>
+        <w:rPr>
+          <w:rFonts w:ascii="Arial" w:hAnsi="Arial" w:cs="Arial"/>
+          <w:sz w:val="24"/>
+          <w:szCs w:val="24"/>
+        </w:rPr>
+        <w:t>A</w:t>
+      </w:r>
+      <w:r>
+        <w:rPr>
+          <w:rFonts w:ascii="Arial" w:hAnsi="Arial" w:cs="Arial"/>
+          <w:sz w:val="24"/>
+          <w:szCs w:val="24"/>
+        </w:rPr>
+        <w:t xml:space="preserve"> maioria precisa operar com alto grau de precisão e segurança.</w:t>
+      </w:r>
+    </w:p>
+    <w:p>
+      <w:pPr>
+        <w:numPr>
+          <w:ilvl w:val="0"/>
+          <w:numId w:val="5"/>
+        </w:numPr>
+        <w:spacing w:after="0" w:line="360" w:lineRule="auto"/>
+        <w:jc w:val="both"/>
+        <w:rPr>
+          <w:rFonts w:ascii="Arial" w:hAnsi="Arial" w:cs="Arial"/>
+          <w:sz w:val="24"/>
+          <w:szCs w:val="24"/>
+        </w:rPr>
+      </w:pPr>
+      <w:r>
+        <w:rPr>
+          <w:rFonts w:ascii="Arial" w:hAnsi="Arial" w:cs="Arial"/>
+          <w:sz w:val="24"/>
+          <w:szCs w:val="24"/>
+          <w:u w:val="single"/>
+        </w:rPr>
+        <w:t>Desenvolvimento sob pressão:</w:t>
+      </w:r>
+      <w:r>
+        <w:rPr>
+          <w:rFonts w:ascii="Arial" w:hAnsi="Arial" w:cs="Arial"/>
+          <w:sz w:val="24"/>
+          <w:szCs w:val="24"/>
+        </w:rPr>
+        <w:t xml:space="preserve"> </w:t>
+      </w:r>
+      <w:r>
+        <w:rPr>
+          <w:rFonts w:ascii="Arial" w:hAnsi="Arial" w:cs="Arial"/>
+          <w:sz w:val="24"/>
+          <w:szCs w:val="24"/>
+        </w:rPr>
+        <w:t>P</w:t>
+      </w:r>
+      <w:r>
+        <w:rPr>
+          <w:rFonts w:ascii="Arial" w:hAnsi="Arial" w:cs="Arial"/>
+          <w:sz w:val="24"/>
+          <w:szCs w:val="24"/>
+        </w:rPr>
+        <w:t>razos, custo ou marketing influenciam decisões técnicas</w:t>
+      </w:r>
+      <w:r>
+        <w:rPr>
+          <w:rFonts w:ascii="Arial" w:hAnsi="Arial" w:cs="Arial"/>
+          <w:sz w:val="24"/>
+          <w:szCs w:val="24"/>
+        </w:rPr>
+        <w:t>.</w:t>
+      </w:r>
+    </w:p>
+    <w:p>
+      <w:pPr>
+        <w:spacing w:after="0" w:line="360" w:lineRule="auto"/>
+        <w:ind w:left="708"/>
+        <w:jc w:val="both"/>
+        <w:rPr>
+          <w:rFonts w:ascii="Arial" w:hAnsi="Arial" w:cs="Arial"/>
+          <w:sz w:val="24"/>
+          <w:szCs w:val="24"/>
+        </w:rPr>
+      </w:pPr>
+    </w:p>
+    <w:p>
+      <w:pPr>
+        <w:pStyle w:val="PargrafodaLista"/>
+        <w:numPr>
+          <w:ilvl w:val="0"/>
+          <w:numId w:val="2"/>
+        </w:numPr>
+        <w:spacing w:after="0" w:line="360" w:lineRule="auto"/>
+        <w:jc w:val="both"/>
+        <w:rPr>
+          <w:rFonts w:ascii="Arial" w:hAnsi="Arial" w:cs="Arial"/>
+          <w:sz w:val="24"/>
+          <w:szCs w:val="24"/>
+        </w:rPr>
+      </w:pPr>
+      <w:r>
+        <w:rPr>
+          <w:rFonts w:ascii="Arial" w:hAnsi="Arial" w:cs="Arial"/>
+          <w:sz w:val="24"/>
+          <w:szCs w:val="24"/>
+        </w:rPr>
+        <w:t>Quais aspectos de</w:t>
+      </w:r>
+      <w:r>
+        <w:rPr>
+          <w:rFonts w:ascii="Arial" w:hAnsi="Arial" w:cs="Arial"/>
+          <w:sz w:val="24"/>
+          <w:szCs w:val="24"/>
+        </w:rPr>
+        <w:t>fi</w:t>
+      </w:r>
+      <w:r>
+        <w:rPr>
+          <w:rFonts w:ascii="Arial" w:hAnsi="Arial" w:cs="Arial"/>
+          <w:sz w:val="24"/>
+          <w:szCs w:val="24"/>
+        </w:rPr>
+        <w:t>nem as questões de qualidade?</w:t>
+      </w:r>
+    </w:p>
+    <w:p>
+      <w:pPr>
+        <w:spacing w:after="0" w:line="360" w:lineRule="auto"/>
+        <w:ind w:left="360"/>
+        <w:jc w:val="both"/>
+        <w:rPr>
+          <w:rFonts w:ascii="Arial" w:hAnsi="Arial" w:cs="Arial"/>
+          <w:sz w:val="24"/>
+          <w:szCs w:val="24"/>
+        </w:rPr>
+      </w:pPr>
+      <w:r>
+        <w:rPr>
+          <w:rFonts w:ascii="Arial" w:hAnsi="Arial" w:cs="Arial"/>
+          <w:sz w:val="24"/>
+          <w:szCs w:val="24"/>
+        </w:rPr>
+        <w:t xml:space="preserve">Com base nas normas ISO (9126, 25010) e na literatura (Pressman, </w:t>
+      </w:r>
+      <w:proofErr w:type="spellStart"/>
+      <w:r>
+        <w:rPr>
+          <w:rFonts w:ascii="Arial" w:hAnsi="Arial" w:cs="Arial"/>
+          <w:sz w:val="24"/>
+          <w:szCs w:val="24"/>
+        </w:rPr>
+        <w:t>Hirama</w:t>
+      </w:r>
+      <w:proofErr w:type="spellEnd"/>
+      <w:r>
+        <w:rPr>
+          <w:rFonts w:ascii="Arial" w:hAnsi="Arial" w:cs="Arial"/>
+          <w:sz w:val="24"/>
+          <w:szCs w:val="24"/>
+        </w:rPr>
+        <w:t>), destacam-se os seguintes aspectos:</w:t>
+      </w:r>
+    </w:p>
+    <w:p>
+      <w:pPr>
+        <w:numPr>
+          <w:ilvl w:val="0"/>
+          <w:numId w:val="7"/>
+        </w:numPr>
+        <w:spacing w:after="0" w:line="360" w:lineRule="auto"/>
+        <w:jc w:val="both"/>
+        <w:rPr>
+          <w:rFonts w:ascii="Arial" w:hAnsi="Arial" w:cs="Arial"/>
+          <w:sz w:val="24"/>
+          <w:szCs w:val="24"/>
+        </w:rPr>
+      </w:pPr>
+      <w:r>
+        <w:pict w14:anchorId="21E74011">
+          <v:shape id="Gráfico 7" o:spid="_x0000_s1027" type="#_x0000_t75" alt="https://cdn.hubblecontent.osi.office.net/icons/publish/icons_clipboardpartiallycrossed_ltr_m/clipboardpartiallycrossed_ltr_m.svg" style="position:absolute;left:0;text-align:left;margin-left:-1in;margin-top:29.15pt;width:1in;height:1in;z-index:251757568;visibility:visible;mso-wrap-distance-left:9pt;mso-wrap-distance-top:0;mso-wrap-distance-right:9pt;mso-wrap-distance-bottom:0;mso-position-horizontal-relative:text;mso-position-vertical-relative:text">
+            <v:imagedata r:id="rId8" o:title="" croptop="-5041f" cropbottom="-5041f" cropleft="-17246f" cropright="-16556f"/>
           </v:shape>
         </w:pict>
-      </mc:Choice>
-      <mc:Fallback>
-        <w:drawing>
-          <wp:anchor distT="0" distB="0" distL="114300" distR="114300" simplePos="0" relativeHeight="251676672" behindDoc="0" locked="0" layoutInCell="1" allowOverlap="1" wp14:anchorId="5F86E1B9" wp14:editId="548E52E4">
-            <wp:simplePos x="0" y="0"/>
-            <wp:positionH relativeFrom="column">
-              <wp:posOffset>0</wp:posOffset>
-            </wp:positionH>
-            <wp:positionV relativeFrom="paragraph">
-              <wp:posOffset>0</wp:posOffset>
-            </wp:positionV>
-            <wp:extent cx="914400" cy="914400"/>
-            <wp:effectExtent l="0" t="0" r="0" b="0"/>
-            <wp:wrapNone/>
-            <wp:docPr id="1363993867" name="Gráfico 4" descr="https://cdn.hubblecontent.osi.office.net/icons/publish/icons_artificialintelligence/artificialintelligence.svg"/>
-            <wp:cNvGraphicFramePr>
-              <a:graphicFrameLocks xmlns:a="http://schemas.openxmlformats.org/drawingml/2006/main" noChangeAspect="1"/>
-            </wp:cNvGraphicFramePr>
-            <a:graphic xmlns:a="http://schemas.openxmlformats.org/drawingml/2006/main">
-              <a:graphicData uri="http://schemas.openxmlformats.org/drawingml/2006/picture">
-                <pic:pic xmlns:pic="http://schemas.openxmlformats.org/drawingml/2006/picture">
-                  <pic:nvPicPr>
-                    <pic:cNvPr id="469137832" name="Gráfico 469137832" descr="https://cdn.hubblecontent.osi.office.net/icons/publish/icons_artificialintelligence/artificialintelligence.svg"/>
-                    <pic:cNvPicPr/>
-                  </pic:nvPicPr>
-                  <pic:blipFill>
-                    <a:blip r:embed="rId4">
-                      <a:extLst>
-                        <a:ext uri="{96DAC541-7B7A-43D3-8B79-37D633B846F1}">
-                          <asvg:svgBlip xmlns:asvg="http://schemas.microsoft.com/office/drawing/2016/SVG/main" r:embed="rId5"/>
-                        </a:ext>
-                      </a:extLst>
-                    </a:blip>
-                    <a:stretch>
-                      <a:fillRect/>
-                    </a:stretch>
-                  </pic:blipFill>
-                  <pic:spPr>
-                    <a:xfrm>
-                      <a:off x="0" y="0"/>
-                      <a:ext cx="914400" cy="914400"/>
-                    </a:xfrm>
-                    <a:prstGeom prst="rect">
-                      <a:avLst/>
-                    </a:prstGeom>
-                  </pic:spPr>
-                </pic:pic>
-              </a:graphicData>
-            </a:graphic>
-          </wp:anchor>
-        </w:drawing>
-      </mc:Fallback>
-    </mc:AlternateContent>
-  </w:numPicBullet>
-  <w:numPicBullet w:numPicBulletId="2">
-    <mc:AlternateContent>
-      <mc:Choice Requires="v">
-        <w:pict>
-          <v:shape w14:anchorId="4A30CA32" id="Gráfico 5" o:spid="_x0000_s1026" type="#_x0000_t75" alt="https://cdn.hubblecontent.osi.office.net/icons/publish/icons_shieldtick/shieldtick.svg" style="position:absolute;margin-left:0;margin-top:0;width:1in;height:1in;z-index:251706368;visibility:visible;mso-wrap-distance-left:9pt;mso-wrap-distance-top:0;mso-wrap-distance-right:9pt;mso-wrap-distance-bottom:0;mso-position-horizontal:absolute;mso-position-horizontal-relative:text;mso-position-vertical:absolute;mso-position-vertical-relative:text">
-            <v:imagedata r:id="rId6" o:title="" croptop="-4966f" cropbottom="-3983f" cropleft="-11597f" cropright="-9845f"/>
-          </v:shape>
-        </w:pict>
-      </mc:Choice>
-      <mc:Fallback>
-        <w:drawing>
-          <wp:anchor distT="0" distB="0" distL="114300" distR="114300" simplePos="0" relativeHeight="251706368" behindDoc="0" locked="0" layoutInCell="1" allowOverlap="1" wp14:anchorId="36DF6D95" wp14:editId="347BBF7A">
-            <wp:simplePos x="0" y="0"/>
-            <wp:positionH relativeFrom="column">
-              <wp:posOffset>0</wp:posOffset>
-            </wp:positionH>
-            <wp:positionV relativeFrom="paragraph">
-              <wp:posOffset>0</wp:posOffset>
-            </wp:positionV>
-            <wp:extent cx="914400" cy="914400"/>
-            <wp:effectExtent l="0" t="0" r="0" b="0"/>
-            <wp:wrapNone/>
-            <wp:docPr id="1938277147" name="Gráfico 5" descr="https://cdn.hubblecontent.osi.office.net/icons/publish/icons_shieldtick/shieldtick.svg"/>
-            <wp:cNvGraphicFramePr>
-              <a:graphicFrameLocks xmlns:a="http://schemas.openxmlformats.org/drawingml/2006/main" noChangeAspect="1"/>
-            </wp:cNvGraphicFramePr>
-            <a:graphic xmlns:a="http://schemas.openxmlformats.org/drawingml/2006/main">
-              <a:graphicData uri="http://schemas.openxmlformats.org/drawingml/2006/picture">
-                <pic:pic xmlns:pic="http://schemas.openxmlformats.org/drawingml/2006/picture">
-                  <pic:nvPicPr>
-                    <pic:cNvPr id="338684848" name="Gráfico 338684848" descr="https://cdn.hubblecontent.osi.office.net/icons/publish/icons_shieldtick/shieldtick.svg"/>
-                    <pic:cNvPicPr/>
-                  </pic:nvPicPr>
-                  <pic:blipFill>
-                    <a:blip r:embed="rId7">
-                      <a:extLst>
-                        <a:ext uri="{96DAC541-7B7A-43D3-8B79-37D633B846F1}">
-                          <asvg:svgBlip xmlns:asvg="http://schemas.microsoft.com/office/drawing/2016/SVG/main" r:embed="rId8"/>
-                        </a:ext>
-                      </a:extLst>
-                    </a:blip>
-                    <a:stretch>
-                      <a:fillRect/>
-                    </a:stretch>
-                  </pic:blipFill>
-                  <pic:spPr>
-                    <a:xfrm>
-                      <a:off x="0" y="0"/>
-                      <a:ext cx="914400" cy="914400"/>
-                    </a:xfrm>
-                    <a:prstGeom prst="rect">
-                      <a:avLst/>
-                    </a:prstGeom>
-                  </pic:spPr>
-                </pic:pic>
-              </a:graphicData>
-            </a:graphic>
-          </wp:anchor>
-        </w:drawing>
-      </mc:Fallback>
-    </mc:AlternateContent>
-  </w:numPicBullet>
-  <w:numPicBullet w:numPicBulletId="3">
-    <mc:AlternateContent>
-      <mc:Choice Requires="v">
-        <w:pict>
-          <v:shape w14:anchorId="7646B1AE" id="Gráfico 6" o:spid="_x0000_s1026" type="#_x0000_t75" alt="https://cdn.hubblecontent.osi.office.net/icons/publish/icons_goodidea_m/goodidea_m.svg" style="position:absolute;margin-left:0;margin-top:0;width:1in;height:1in;z-index:251731968;visibility:visible;mso-wrap-distance-left:9pt;mso-wrap-distance-top:0;mso-wrap-distance-right:9pt;mso-wrap-distance-bottom:0;mso-position-horizontal:absolute;mso-position-horizontal-relative:text;mso-position-vertical:absolute;mso-position-vertical-relative:text">
+      </w:r>
+      <w:r>
+        <w:rPr>
+          <w:rFonts w:ascii="Arial" w:hAnsi="Arial" w:cs="Arial"/>
+          <w:b/>
+          <w:bCs/>
+          <w:sz w:val="24"/>
+          <w:szCs w:val="24"/>
+        </w:rPr>
+        <w:t>Funcionalidade</w:t>
+      </w:r>
+      <w:r>
+        <w:rPr>
+          <w:rFonts w:ascii="Arial" w:hAnsi="Arial" w:cs="Arial"/>
+          <w:sz w:val="24"/>
+          <w:szCs w:val="24"/>
+        </w:rPr>
+        <w:t xml:space="preserve">: </w:t>
+      </w:r>
+      <w:r>
+        <w:rPr>
+          <w:rFonts w:ascii="Arial" w:hAnsi="Arial" w:cs="Arial"/>
+          <w:sz w:val="24"/>
+          <w:szCs w:val="24"/>
+        </w:rPr>
+        <w:t>O</w:t>
+      </w:r>
+      <w:r>
+        <w:rPr>
+          <w:rFonts w:ascii="Arial" w:hAnsi="Arial" w:cs="Arial"/>
+          <w:sz w:val="24"/>
+          <w:szCs w:val="24"/>
+        </w:rPr>
+        <w:t xml:space="preserve"> sistema realiza corretamente as funções para as quais foi projetado?</w:t>
+      </w:r>
+    </w:p>
+    <w:p>
+      <w:pPr>
+        <w:numPr>
+          <w:ilvl w:val="0"/>
+          <w:numId w:val="7"/>
+        </w:numPr>
+        <w:spacing w:after="0" w:line="360" w:lineRule="auto"/>
+        <w:jc w:val="both"/>
+        <w:rPr>
+          <w:rFonts w:ascii="Arial" w:hAnsi="Arial" w:cs="Arial"/>
+          <w:sz w:val="24"/>
+          <w:szCs w:val="24"/>
+        </w:rPr>
+      </w:pPr>
+      <w:r>
+        <w:rPr>
+          <w:rFonts w:ascii="Arial" w:hAnsi="Arial" w:cs="Arial"/>
+          <w:b/>
+          <w:bCs/>
+          <w:sz w:val="24"/>
+          <w:szCs w:val="24"/>
+        </w:rPr>
+        <w:t>Confiabilidade</w:t>
+      </w:r>
+      <w:r>
+        <w:rPr>
+          <w:rFonts w:ascii="Arial" w:hAnsi="Arial" w:cs="Arial"/>
+          <w:sz w:val="24"/>
+          <w:szCs w:val="24"/>
+        </w:rPr>
+        <w:t xml:space="preserve">: </w:t>
+      </w:r>
+      <w:r>
+        <w:rPr>
+          <w:rFonts w:ascii="Arial" w:hAnsi="Arial" w:cs="Arial"/>
+          <w:sz w:val="24"/>
+          <w:szCs w:val="24"/>
+        </w:rPr>
+        <w:t>Q</w:t>
+      </w:r>
+      <w:r>
+        <w:rPr>
+          <w:rFonts w:ascii="Arial" w:hAnsi="Arial" w:cs="Arial"/>
+          <w:sz w:val="24"/>
+          <w:szCs w:val="24"/>
+        </w:rPr>
+        <w:t>uão consistente é o software frente a diferentes condições de uso?</w:t>
+      </w:r>
+    </w:p>
+    <w:p>
+      <w:pPr>
+        <w:numPr>
+          <w:ilvl w:val="0"/>
+          <w:numId w:val="7"/>
+        </w:numPr>
+        <w:spacing w:after="0" w:line="360" w:lineRule="auto"/>
+        <w:jc w:val="both"/>
+        <w:rPr>
+          <w:rFonts w:ascii="Arial" w:hAnsi="Arial" w:cs="Arial"/>
+          <w:sz w:val="24"/>
+          <w:szCs w:val="24"/>
+        </w:rPr>
+      </w:pPr>
+      <w:r>
+        <w:rPr>
+          <w:rFonts w:ascii="Arial" w:hAnsi="Arial" w:cs="Arial"/>
+          <w:b/>
+          <w:bCs/>
+          <w:sz w:val="24"/>
+          <w:szCs w:val="24"/>
+        </w:rPr>
+        <w:t>Usabilidade</w:t>
+      </w:r>
+      <w:r>
+        <w:rPr>
+          <w:rFonts w:ascii="Arial" w:hAnsi="Arial" w:cs="Arial"/>
+          <w:sz w:val="24"/>
+          <w:szCs w:val="24"/>
+        </w:rPr>
+        <w:t xml:space="preserve">: </w:t>
+      </w:r>
+      <w:r>
+        <w:rPr>
+          <w:rFonts w:ascii="Arial" w:hAnsi="Arial" w:cs="Arial"/>
+          <w:sz w:val="24"/>
+          <w:szCs w:val="24"/>
+        </w:rPr>
+        <w:t>É</w:t>
+      </w:r>
+      <w:r>
+        <w:rPr>
+          <w:rFonts w:ascii="Arial" w:hAnsi="Arial" w:cs="Arial"/>
+          <w:sz w:val="24"/>
+          <w:szCs w:val="24"/>
+        </w:rPr>
+        <w:t xml:space="preserve"> fácil de usar e entender?</w:t>
+      </w:r>
+    </w:p>
+    <w:p>
+      <w:pPr>
+        <w:numPr>
+          <w:ilvl w:val="0"/>
+          <w:numId w:val="7"/>
+        </w:numPr>
+        <w:spacing w:after="0" w:line="360" w:lineRule="auto"/>
+        <w:jc w:val="both"/>
+        <w:rPr>
+          <w:rFonts w:ascii="Arial" w:hAnsi="Arial" w:cs="Arial"/>
+          <w:sz w:val="24"/>
+          <w:szCs w:val="24"/>
+        </w:rPr>
+      </w:pPr>
+      <w:r>
+        <w:rPr>
+          <w:rFonts w:ascii="Arial" w:hAnsi="Arial" w:cs="Arial"/>
+          <w:b/>
+          <w:bCs/>
+          <w:sz w:val="24"/>
+          <w:szCs w:val="24"/>
+        </w:rPr>
+        <w:t>Eficiência</w:t>
+      </w:r>
+      <w:r>
+        <w:rPr>
+          <w:rFonts w:ascii="Arial" w:hAnsi="Arial" w:cs="Arial"/>
+          <w:sz w:val="24"/>
+          <w:szCs w:val="24"/>
+        </w:rPr>
+        <w:t xml:space="preserve">: </w:t>
+      </w:r>
+      <w:r>
+        <w:rPr>
+          <w:rFonts w:ascii="Arial" w:hAnsi="Arial" w:cs="Arial"/>
+          <w:sz w:val="24"/>
+          <w:szCs w:val="24"/>
+        </w:rPr>
+        <w:t>F</w:t>
+      </w:r>
+      <w:r>
+        <w:rPr>
+          <w:rFonts w:ascii="Arial" w:hAnsi="Arial" w:cs="Arial"/>
+          <w:sz w:val="24"/>
+          <w:szCs w:val="24"/>
+        </w:rPr>
+        <w:t>az uso adequado dos recursos (tempo, memória)?</w:t>
+      </w:r>
+    </w:p>
+    <w:p>
+      <w:pPr>
+        <w:numPr>
+          <w:ilvl w:val="0"/>
+          <w:numId w:val="7"/>
+        </w:numPr>
+        <w:spacing w:after="0" w:line="360" w:lineRule="auto"/>
+        <w:jc w:val="both"/>
+        <w:rPr>
+          <w:rFonts w:ascii="Arial" w:hAnsi="Arial" w:cs="Arial"/>
+          <w:sz w:val="24"/>
+          <w:szCs w:val="24"/>
+        </w:rPr>
+      </w:pPr>
+      <w:r>
+        <w:rPr>
+          <w:rFonts w:ascii="Arial" w:hAnsi="Arial" w:cs="Arial"/>
+          <w:b/>
+          <w:bCs/>
+          <w:sz w:val="24"/>
+          <w:szCs w:val="24"/>
+        </w:rPr>
+        <w:t>Manutenibilidade</w:t>
+      </w:r>
+      <w:r>
+        <w:rPr>
+          <w:rFonts w:ascii="Arial" w:hAnsi="Arial" w:cs="Arial"/>
+          <w:sz w:val="24"/>
+          <w:szCs w:val="24"/>
+        </w:rPr>
+        <w:t xml:space="preserve">: </w:t>
+      </w:r>
+      <w:r>
+        <w:rPr>
+          <w:rFonts w:ascii="Arial" w:hAnsi="Arial" w:cs="Arial"/>
+          <w:sz w:val="24"/>
+          <w:szCs w:val="24"/>
+        </w:rPr>
+        <w:t>É</w:t>
+      </w:r>
+      <w:r>
+        <w:rPr>
+          <w:rFonts w:ascii="Arial" w:hAnsi="Arial" w:cs="Arial"/>
+          <w:sz w:val="24"/>
+          <w:szCs w:val="24"/>
+        </w:rPr>
+        <w:t xml:space="preserve"> fácil corrigir, adaptar e evoluir?</w:t>
+      </w:r>
+    </w:p>
+    <w:p>
+      <w:pPr>
+        <w:numPr>
+          <w:ilvl w:val="0"/>
+          <w:numId w:val="7"/>
+        </w:numPr>
+        <w:spacing w:after="0" w:line="360" w:lineRule="auto"/>
+        <w:jc w:val="both"/>
+        <w:rPr>
+          <w:rFonts w:ascii="Arial" w:hAnsi="Arial" w:cs="Arial"/>
+          <w:sz w:val="24"/>
+          <w:szCs w:val="24"/>
+        </w:rPr>
+      </w:pPr>
+      <w:r>
+        <w:rPr>
+          <w:rFonts w:ascii="Arial" w:hAnsi="Arial" w:cs="Arial"/>
+          <w:b/>
+          <w:bCs/>
+          <w:sz w:val="24"/>
+          <w:szCs w:val="24"/>
+        </w:rPr>
+        <w:t>Segurança</w:t>
+      </w:r>
+      <w:r>
+        <w:rPr>
+          <w:rFonts w:ascii="Arial" w:hAnsi="Arial" w:cs="Arial"/>
+          <w:sz w:val="24"/>
+          <w:szCs w:val="24"/>
+        </w:rPr>
+        <w:t xml:space="preserve">: </w:t>
+      </w:r>
+      <w:r>
+        <w:rPr>
+          <w:rFonts w:ascii="Arial" w:hAnsi="Arial" w:cs="Arial"/>
+          <w:sz w:val="24"/>
+          <w:szCs w:val="24"/>
+        </w:rPr>
+        <w:t>P</w:t>
+      </w:r>
+      <w:r>
+        <w:rPr>
+          <w:rFonts w:ascii="Arial" w:hAnsi="Arial" w:cs="Arial"/>
+          <w:sz w:val="24"/>
+          <w:szCs w:val="24"/>
+        </w:rPr>
+        <w:t>rotege contra falhas e acessos indevidos?</w:t>
+      </w:r>
+    </w:p>
+    <w:p>
+      <w:pPr>
+        <w:numPr>
+          <w:ilvl w:val="0"/>
+          <w:numId w:val="7"/>
+        </w:numPr>
+        <w:spacing w:after="0" w:line="360" w:lineRule="auto"/>
+        <w:jc w:val="both"/>
+        <w:rPr>
+          <w:rFonts w:ascii="Arial" w:hAnsi="Arial" w:cs="Arial"/>
+          <w:sz w:val="24"/>
+          <w:szCs w:val="24"/>
+        </w:rPr>
+      </w:pPr>
+      <w:r>
+        <w:rPr>
+          <w:rFonts w:ascii="Arial" w:hAnsi="Arial" w:cs="Arial"/>
+          <w:b/>
+          <w:bCs/>
+          <w:sz w:val="24"/>
+          <w:szCs w:val="24"/>
+        </w:rPr>
+        <w:t>Portabilidade</w:t>
+      </w:r>
+      <w:r>
+        <w:rPr>
+          <w:rFonts w:ascii="Arial" w:hAnsi="Arial" w:cs="Arial"/>
+          <w:sz w:val="24"/>
+          <w:szCs w:val="24"/>
+        </w:rPr>
+        <w:t xml:space="preserve">: </w:t>
+      </w:r>
+      <w:r>
+        <w:rPr>
+          <w:rFonts w:ascii="Arial" w:hAnsi="Arial" w:cs="Arial"/>
+          <w:sz w:val="24"/>
+          <w:szCs w:val="24"/>
+        </w:rPr>
+        <w:t>P</w:t>
+      </w:r>
+      <w:r>
+        <w:rPr>
+          <w:rFonts w:ascii="Arial" w:hAnsi="Arial" w:cs="Arial"/>
+          <w:sz w:val="24"/>
+          <w:szCs w:val="24"/>
+        </w:rPr>
+        <w:t>ode ser usado em diferentes plataformas?</w:t>
+      </w:r>
+    </w:p>
+    <w:p>
+      <w:pPr>
+        <w:spacing w:after="0" w:line="360" w:lineRule="auto"/>
+        <w:ind w:left="360"/>
+        <w:jc w:val="both"/>
+        <w:rPr>
+          <w:rFonts w:ascii="Arial" w:hAnsi="Arial" w:cs="Arial"/>
+          <w:sz w:val="24"/>
+          <w:szCs w:val="24"/>
+        </w:rPr>
+      </w:pPr>
+      <w:r>
+        <w:rPr>
+          <w:rFonts w:ascii="Arial" w:hAnsi="Arial" w:cs="Arial"/>
+          <w:sz w:val="24"/>
+          <w:szCs w:val="24"/>
+        </w:rPr>
+        <w:t xml:space="preserve">Além disso, </w:t>
+      </w:r>
+      <w:r>
+        <w:rPr>
+          <w:rFonts w:ascii="Arial" w:hAnsi="Arial" w:cs="Arial"/>
+          <w:b/>
+          <w:bCs/>
+          <w:sz w:val="24"/>
+          <w:szCs w:val="24"/>
+        </w:rPr>
+        <w:t>expectativas dos stakeholders</w:t>
+      </w:r>
+      <w:r>
+        <w:rPr>
+          <w:rFonts w:ascii="Arial" w:hAnsi="Arial" w:cs="Arial"/>
+          <w:sz w:val="24"/>
+          <w:szCs w:val="24"/>
+        </w:rPr>
+        <w:t xml:space="preserve"> (usuários, desenvolvedores, gestores, clientes) influenciam a percepção de qualidade</w:t>
+      </w:r>
+      <w:r>
+        <w:rPr>
+          <w:rFonts w:ascii="Arial" w:hAnsi="Arial" w:cs="Arial"/>
+          <w:sz w:val="24"/>
+          <w:szCs w:val="24"/>
+        </w:rPr>
+        <w:t>.</w:t>
+      </w:r>
+    </w:p>
+    <w:p>
+      <w:pPr>
+        <w:spacing w:after="0" w:line="360" w:lineRule="auto"/>
+        <w:jc w:val="both"/>
+        <w:rPr>
+          <w:rFonts w:ascii="Arial" w:hAnsi="Arial" w:cs="Arial"/>
+          <w:sz w:val="24"/>
+          <w:szCs w:val="24"/>
+        </w:rPr>
+      </w:pPr>
+    </w:p>
+    <w:p>
+      <w:pPr>
+        <w:pStyle w:val="PargrafodaLista"/>
+        <w:numPr>
+          <w:ilvl w:val="0"/>
+          <w:numId w:val="2"/>
+        </w:numPr>
+        <w:spacing w:after="0" w:line="360" w:lineRule="auto"/>
+        <w:jc w:val="both"/>
+        <w:rPr>
+          <w:rFonts w:ascii="Arial" w:hAnsi="Arial" w:cs="Arial"/>
+          <w:sz w:val="24"/>
+          <w:szCs w:val="24"/>
+        </w:rPr>
+      </w:pPr>
+      <w:r>
+        <w:pict w14:anchorId="21E74010">
+          <v:shape id="Gráfico 6" o:spid="_x0000_s1028" type="#_x0000_t75" alt="https://cdn.hubblecontent.osi.office.net/icons/publish/icons_goodidea_m/goodidea_m.svg" style="position:absolute;left:0;text-align:left;margin-left:-84.75pt;margin-top:14pt;width:1in;height:1in;z-index:251731968;visibility:visible;mso-wrap-distance-left:9pt;mso-wrap-distance-top:0;mso-wrap-distance-right:9pt;mso-wrap-distance-bottom:0;mso-position-horizontal-relative:text;mso-position-vertical-relative:text">
             <v:imagedata r:id="rId9" o:title="" croptop="-3024f" cropbottom="-6517f" cropleft="-11189f" cropright="-11804f"/>
           </v:shape>
         </w:pict>
-      </mc:Choice>
-      <mc:Fallback>
-        <w:drawing>
-          <wp:anchor distT="0" distB="0" distL="114300" distR="114300" simplePos="0" relativeHeight="251731968" behindDoc="0" locked="0" layoutInCell="1" allowOverlap="1" wp14:anchorId="55149E7C" wp14:editId="1310E91F">
-            <wp:simplePos x="0" y="0"/>
-            <wp:positionH relativeFrom="column">
-              <wp:posOffset>0</wp:posOffset>
-            </wp:positionH>
-            <wp:positionV relativeFrom="paragraph">
-              <wp:posOffset>0</wp:posOffset>
-            </wp:positionV>
-            <wp:extent cx="914400" cy="914400"/>
-            <wp:effectExtent l="0" t="0" r="0" b="0"/>
-            <wp:wrapNone/>
-            <wp:docPr id="864954939" name="Gráfico 6" descr="https://cdn.hubblecontent.osi.office.net/icons/publish/icons_goodidea_m/goodidea_m.svg"/>
-            <wp:cNvGraphicFramePr>
-              <a:graphicFrameLocks xmlns:a="http://schemas.openxmlformats.org/drawingml/2006/main" noChangeAspect="1"/>
-            </wp:cNvGraphicFramePr>
-            <a:graphic xmlns:a="http://schemas.openxmlformats.org/drawingml/2006/main">
-              <a:graphicData uri="http://schemas.openxmlformats.org/drawingml/2006/picture">
-                <pic:pic xmlns:pic="http://schemas.openxmlformats.org/drawingml/2006/picture">
-                  <pic:nvPicPr>
-                    <pic:cNvPr id="474539831" name="Gráfico 474539831" descr="https://cdn.hubblecontent.osi.office.net/icons/publish/icons_goodidea_m/goodidea_m.svg"/>
-                    <pic:cNvPicPr/>
-                  </pic:nvPicPr>
-                  <pic:blipFill>
-                    <a:blip r:embed="rId10">
-                      <a:extLst>
-                        <a:ext uri="{96DAC541-7B7A-43D3-8B79-37D633B846F1}">
-                          <asvg:svgBlip xmlns:asvg="http://schemas.microsoft.com/office/drawing/2016/SVG/main" r:embed="rId11"/>
-                        </a:ext>
-                      </a:extLst>
-                    </a:blip>
-                    <a:stretch>
-                      <a:fillRect/>
-                    </a:stretch>
-                  </pic:blipFill>
-                  <pic:spPr>
-                    <a:xfrm>
-                      <a:off x="0" y="0"/>
-                      <a:ext cx="914400" cy="914400"/>
-                    </a:xfrm>
-                    <a:prstGeom prst="rect">
-                      <a:avLst/>
-                    </a:prstGeom>
-                  </pic:spPr>
-                </pic:pic>
-              </a:graphicData>
-            </a:graphic>
-          </wp:anchor>
-        </w:drawing>
-      </mc:Fallback>
-    </mc:AlternateContent>
-  </w:numPicBullet>
-  <w:numPicBullet w:numPicBulletId="4">
-    <mc:AlternateContent>
-      <mc:Choice Requires="v">
-        <w:pict>
-          <v:shape w14:anchorId="6A9C62F5" id="Gráfico 7" o:spid="_x0000_s1026" type="#_x0000_t75" alt="https://cdn.hubblecontent.osi.office.net/icons/publish/icons_clipboardpartiallycrossed_ltr_m/clipboardpartiallycrossed_ltr_m.svg" style="position:absolute;margin-left:0;margin-top:0;width:1in;height:1in;z-index:251757568;visibility:visible;mso-wrap-distance-left:9pt;mso-wrap-distance-top:0;mso-wrap-distance-right:9pt;mso-wrap-distance-bottom:0;mso-position-horizontal:absolute;mso-position-horizontal-relative:text;mso-position-vertical:absolute;mso-position-vertical-relative:text">
-            <v:imagedata r:id="rId12" o:title="" croptop="-5041f" cropbottom="-5041f" cropleft="-17246f" cropright="-16556f"/>
+      </w:r>
+      <w:r>
+        <w:rPr>
+          <w:rFonts w:ascii="Arial" w:hAnsi="Arial" w:cs="Arial"/>
+          <w:sz w:val="24"/>
+          <w:szCs w:val="24"/>
+        </w:rPr>
+        <w:t>O que poderia ser feito para melhorar?</w:t>
+      </w:r>
+    </w:p>
+    <w:p>
+      <w:pPr>
+        <w:spacing w:after="0" w:line="360" w:lineRule="auto"/>
+        <w:ind w:firstLine="360"/>
+        <w:jc w:val="both"/>
+        <w:rPr>
+          <w:rFonts w:ascii="Arial" w:hAnsi="Arial" w:cs="Arial"/>
+          <w:sz w:val="24"/>
+          <w:szCs w:val="24"/>
+        </w:rPr>
+      </w:pPr>
+      <w:r>
+        <w:rPr>
+          <w:rFonts w:ascii="Arial" w:hAnsi="Arial" w:cs="Arial"/>
+          <w:sz w:val="24"/>
+          <w:szCs w:val="24"/>
+        </w:rPr>
+        <w:t>D</w:t>
+      </w:r>
+      <w:r>
+        <w:rPr>
+          <w:rFonts w:ascii="Arial" w:hAnsi="Arial" w:cs="Arial"/>
+          <w:sz w:val="24"/>
+          <w:szCs w:val="24"/>
+        </w:rPr>
+        <w:t>iversas melhorias podem ser aplicadas:</w:t>
+      </w:r>
+    </w:p>
+    <w:p>
+      <w:pPr>
+        <w:numPr>
+          <w:ilvl w:val="0"/>
+          <w:numId w:val="10"/>
+        </w:numPr>
+        <w:spacing w:after="0" w:line="360" w:lineRule="auto"/>
+        <w:jc w:val="both"/>
+        <w:rPr>
+          <w:rFonts w:ascii="Arial" w:hAnsi="Arial" w:cs="Arial"/>
+          <w:sz w:val="24"/>
+          <w:szCs w:val="24"/>
+        </w:rPr>
+      </w:pPr>
+      <w:r>
+        <w:rPr>
+          <w:rFonts w:ascii="Arial" w:hAnsi="Arial" w:cs="Arial"/>
+          <w:sz w:val="24"/>
+          <w:szCs w:val="24"/>
+        </w:rPr>
+        <w:t>Testes mais abrangentes e em camadas (unitários, integração, sistema, aceitação).</w:t>
+      </w:r>
+    </w:p>
+    <w:p>
+      <w:pPr>
+        <w:numPr>
+          <w:ilvl w:val="0"/>
+          <w:numId w:val="10"/>
+        </w:numPr>
+        <w:spacing w:after="0" w:line="360" w:lineRule="auto"/>
+        <w:jc w:val="both"/>
+        <w:rPr>
+          <w:rFonts w:ascii="Arial" w:hAnsi="Arial" w:cs="Arial"/>
+          <w:sz w:val="24"/>
+          <w:szCs w:val="24"/>
+        </w:rPr>
+      </w:pPr>
+      <w:r>
+        <w:rPr>
+          <w:rFonts w:ascii="Arial" w:hAnsi="Arial" w:cs="Arial"/>
+          <w:sz w:val="24"/>
+          <w:szCs w:val="24"/>
+        </w:rPr>
+        <w:t>Revisões independentes de código e projeto.</w:t>
+      </w:r>
+    </w:p>
+    <w:p>
+      <w:pPr>
+        <w:numPr>
+          <w:ilvl w:val="0"/>
+          <w:numId w:val="10"/>
+        </w:numPr>
+        <w:spacing w:after="0" w:line="360" w:lineRule="auto"/>
+        <w:jc w:val="both"/>
+        <w:rPr>
+          <w:rFonts w:ascii="Arial" w:hAnsi="Arial" w:cs="Arial"/>
+          <w:sz w:val="24"/>
+          <w:szCs w:val="24"/>
+        </w:rPr>
+      </w:pPr>
+      <w:r>
+        <w:rPr>
+          <w:rFonts w:ascii="Arial" w:hAnsi="Arial" w:cs="Arial"/>
+          <w:sz w:val="24"/>
+          <w:szCs w:val="24"/>
+        </w:rPr>
+        <w:lastRenderedPageBreak/>
+        <w:t>Documentação clara e padronizada.</w:t>
+      </w:r>
+    </w:p>
+    <w:p>
+      <w:pPr>
+        <w:numPr>
+          <w:ilvl w:val="0"/>
+          <w:numId w:val="10"/>
+        </w:numPr>
+        <w:spacing w:after="0" w:line="360" w:lineRule="auto"/>
+        <w:jc w:val="both"/>
+        <w:rPr>
+          <w:rFonts w:ascii="Arial" w:hAnsi="Arial" w:cs="Arial"/>
+          <w:sz w:val="24"/>
+          <w:szCs w:val="24"/>
+        </w:rPr>
+      </w:pPr>
+      <w:r>
+        <w:rPr>
+          <w:rFonts w:ascii="Arial" w:hAnsi="Arial" w:cs="Arial"/>
+          <w:sz w:val="24"/>
+          <w:szCs w:val="24"/>
+        </w:rPr>
+        <w:t>Validação e verificação rigorosas, inclusive com usuários finais.</w:t>
+      </w:r>
+    </w:p>
+    <w:p>
+      <w:pPr>
+        <w:numPr>
+          <w:ilvl w:val="0"/>
+          <w:numId w:val="10"/>
+        </w:numPr>
+        <w:spacing w:after="0" w:line="360" w:lineRule="auto"/>
+        <w:jc w:val="both"/>
+        <w:rPr>
+          <w:rFonts w:ascii="Arial" w:hAnsi="Arial" w:cs="Arial"/>
+          <w:sz w:val="24"/>
+          <w:szCs w:val="24"/>
+        </w:rPr>
+      </w:pPr>
+      <w:r>
+        <w:rPr>
+          <w:rFonts w:ascii="Arial" w:hAnsi="Arial" w:cs="Arial"/>
+          <w:sz w:val="24"/>
+          <w:szCs w:val="24"/>
+        </w:rPr>
+        <w:t xml:space="preserve">Sistemas de redundância e </w:t>
+      </w:r>
+      <w:proofErr w:type="spellStart"/>
+      <w:r>
+        <w:rPr>
+          <w:rFonts w:ascii="Arial" w:hAnsi="Arial" w:cs="Arial"/>
+          <w:i/>
+          <w:iCs/>
+          <w:sz w:val="24"/>
+          <w:szCs w:val="24"/>
+        </w:rPr>
+        <w:t>failover</w:t>
+      </w:r>
+      <w:proofErr w:type="spellEnd"/>
+      <w:r>
+        <w:rPr>
+          <w:rFonts w:ascii="Arial" w:hAnsi="Arial" w:cs="Arial"/>
+          <w:i/>
+          <w:iCs/>
+          <w:sz w:val="24"/>
+          <w:szCs w:val="24"/>
+        </w:rPr>
+        <w:t>,</w:t>
+      </w:r>
+      <w:r>
+        <w:rPr>
+          <w:rFonts w:ascii="Arial" w:hAnsi="Arial" w:cs="Arial"/>
+          <w:sz w:val="24"/>
+          <w:szCs w:val="24"/>
+        </w:rPr>
+        <w:t xml:space="preserve"> especialmente em sistemas críticos.</w:t>
+      </w:r>
+    </w:p>
+    <w:p>
+      <w:pPr>
+        <w:numPr>
+          <w:ilvl w:val="0"/>
+          <w:numId w:val="10"/>
+        </w:numPr>
+        <w:spacing w:after="0" w:line="360" w:lineRule="auto"/>
+        <w:jc w:val="both"/>
+        <w:rPr>
+          <w:rFonts w:ascii="Arial" w:hAnsi="Arial" w:cs="Arial"/>
+          <w:sz w:val="24"/>
+          <w:szCs w:val="24"/>
+        </w:rPr>
+      </w:pPr>
+      <w:r>
+        <w:rPr>
+          <w:rFonts w:ascii="Arial" w:hAnsi="Arial" w:cs="Arial"/>
+          <w:sz w:val="24"/>
+          <w:szCs w:val="24"/>
+        </w:rPr>
+        <w:t>Interfaces mais intuitivas e com comunicação clara de erros.</w:t>
+      </w:r>
+    </w:p>
+    <w:p>
+      <w:pPr>
+        <w:numPr>
+          <w:ilvl w:val="0"/>
+          <w:numId w:val="10"/>
+        </w:numPr>
+        <w:spacing w:after="0" w:line="360" w:lineRule="auto"/>
+        <w:jc w:val="both"/>
+        <w:rPr>
+          <w:rFonts w:ascii="Arial" w:hAnsi="Arial" w:cs="Arial"/>
+          <w:sz w:val="24"/>
+          <w:szCs w:val="24"/>
+        </w:rPr>
+      </w:pPr>
+      <w:r>
+        <w:rPr>
+          <w:rFonts w:ascii="Arial" w:hAnsi="Arial" w:cs="Arial"/>
+          <w:sz w:val="24"/>
+          <w:szCs w:val="24"/>
+        </w:rPr>
+        <w:t>Uso de padrões e frameworks reconhecidos (boas práticas da engenharia de software).</w:t>
+      </w:r>
+    </w:p>
+    <w:p>
+      <w:pPr>
+        <w:spacing w:after="0" w:line="360" w:lineRule="auto"/>
+        <w:jc w:val="both"/>
+        <w:rPr>
+          <w:rFonts w:ascii="Arial" w:hAnsi="Arial" w:cs="Arial"/>
+          <w:sz w:val="24"/>
+          <w:szCs w:val="24"/>
+        </w:rPr>
+      </w:pPr>
+    </w:p>
+    <w:p>
+      <w:pPr>
+        <w:pStyle w:val="PargrafodaLista"/>
+        <w:numPr>
+          <w:ilvl w:val="0"/>
+          <w:numId w:val="2"/>
+        </w:numPr>
+        <w:spacing w:after="0" w:line="360" w:lineRule="auto"/>
+        <w:jc w:val="both"/>
+        <w:rPr>
+          <w:rFonts w:ascii="Arial" w:hAnsi="Arial" w:cs="Arial"/>
+          <w:sz w:val="24"/>
+          <w:szCs w:val="24"/>
+        </w:rPr>
+      </w:pPr>
+      <w:r>
+        <w:pict w14:anchorId="21E7400F">
+          <v:shape id="Gráfico 5" o:spid="_x0000_s1029" type="#_x0000_t75" alt="https://cdn.hubblecontent.osi.office.net/icons/publish/icons_shieldtick/shieldtick.svg" style="position:absolute;left:0;text-align:left;margin-left:-72.6pt;margin-top:28.35pt;width:1in;height:1in;z-index:251706368;visibility:visible;mso-wrap-distance-left:9pt;mso-wrap-distance-top:0;mso-wrap-distance-right:9pt;mso-wrap-distance-bottom:0;mso-position-horizontal-relative:text;mso-position-vertical-relative:text">
+            <v:imagedata r:id="rId10" o:title="" croptop="-4966f" cropbottom="-3983f" cropleft="-11597f" cropright="-9845f"/>
           </v:shape>
         </w:pict>
-      </mc:Choice>
-      <mc:Fallback>
-        <w:drawing>
-          <wp:anchor distT="0" distB="0" distL="114300" distR="114300" simplePos="0" relativeHeight="251757568" behindDoc="0" locked="0" layoutInCell="1" allowOverlap="1" wp14:anchorId="037EF1B8" wp14:editId="380BD9EA">
-            <wp:simplePos x="0" y="0"/>
-            <wp:positionH relativeFrom="column">
-              <wp:posOffset>0</wp:posOffset>
-            </wp:positionH>
-            <wp:positionV relativeFrom="paragraph">
-              <wp:posOffset>0</wp:posOffset>
-            </wp:positionV>
-            <wp:extent cx="914400" cy="914400"/>
-            <wp:effectExtent l="0" t="0" r="0" b="0"/>
-            <wp:wrapNone/>
-            <wp:docPr id="990445842" name="Gráfico 7" descr="https://cdn.hubblecontent.osi.office.net/icons/publish/icons_clipboardpartiallycrossed_ltr_m/clipboardpartiallycrossed_ltr_m.svg"/>
-            <wp:cNvGraphicFramePr>
-              <a:graphicFrameLocks xmlns:a="http://schemas.openxmlformats.org/drawingml/2006/main" noChangeAspect="1"/>
-            </wp:cNvGraphicFramePr>
-            <a:graphic xmlns:a="http://schemas.openxmlformats.org/drawingml/2006/main">
-              <a:graphicData uri="http://schemas.openxmlformats.org/drawingml/2006/picture">
-                <pic:pic xmlns:pic="http://schemas.openxmlformats.org/drawingml/2006/picture">
-                  <pic:nvPicPr>
-                    <pic:cNvPr id="1887601485" name="Gráfico 1887601485" descr="https://cdn.hubblecontent.osi.office.net/icons/publish/icons_clipboardpartiallycrossed_ltr_m/clipboardpartiallycrossed_ltr_m.svg"/>
-                    <pic:cNvPicPr/>
-                  </pic:nvPicPr>
-                  <pic:blipFill>
-                    <a:blip r:embed="rId13">
-                      <a:extLst>
-                        <a:ext uri="{96DAC541-7B7A-43D3-8B79-37D633B846F1}">
-                          <asvg:svgBlip xmlns:asvg="http://schemas.microsoft.com/office/drawing/2016/SVG/main" r:embed="rId14"/>
-                        </a:ext>
-                      </a:extLst>
-                    </a:blip>
-                    <a:stretch>
-                      <a:fillRect/>
-                    </a:stretch>
-                  </pic:blipFill>
-                  <pic:spPr>
-                    <a:xfrm>
-                      <a:off x="0" y="0"/>
-                      <a:ext cx="914400" cy="914400"/>
-                    </a:xfrm>
-                    <a:prstGeom prst="rect">
-                      <a:avLst/>
-                    </a:prstGeom>
-                  </pic:spPr>
-                </pic:pic>
-              </a:graphicData>
-            </a:graphic>
-          </wp:anchor>
-        </w:drawing>
-      </mc:Fallback>
-    </mc:AlternateContent>
-  </w:numPicBullet>
+      </w:r>
+      <w:r>
+        <w:rPr>
+          <w:rFonts w:ascii="Arial" w:hAnsi="Arial" w:cs="Arial"/>
+          <w:sz w:val="24"/>
+          <w:szCs w:val="24"/>
+        </w:rPr>
+        <w:t>Onde os pontos falhos poderiam ser corrigidos?</w:t>
+      </w:r>
+    </w:p>
+    <w:p>
+      <w:pPr>
+        <w:spacing w:after="0" w:line="360" w:lineRule="auto"/>
+        <w:ind w:firstLine="360"/>
+        <w:jc w:val="both"/>
+        <w:rPr>
+          <w:rFonts w:ascii="Arial" w:hAnsi="Arial" w:cs="Arial"/>
+          <w:sz w:val="24"/>
+          <w:szCs w:val="24"/>
+        </w:rPr>
+      </w:pPr>
+      <w:r>
+        <w:rPr>
+          <w:rFonts w:ascii="Arial" w:hAnsi="Arial" w:cs="Arial"/>
+          <w:sz w:val="24"/>
+          <w:szCs w:val="24"/>
+        </w:rPr>
+        <w:t>Os pontos falhos geralmente se concentram em:</w:t>
+      </w:r>
+    </w:p>
+    <w:p>
+      <w:pPr>
+        <w:numPr>
+          <w:ilvl w:val="0"/>
+          <w:numId w:val="13"/>
+        </w:numPr>
+        <w:spacing w:after="0" w:line="360" w:lineRule="auto"/>
+        <w:jc w:val="both"/>
+        <w:rPr>
+          <w:rFonts w:ascii="Arial" w:hAnsi="Arial" w:cs="Arial"/>
+          <w:sz w:val="24"/>
+          <w:szCs w:val="24"/>
+        </w:rPr>
+      </w:pPr>
+      <w:r>
+        <w:rPr>
+          <w:rFonts w:ascii="Arial" w:hAnsi="Arial" w:cs="Arial"/>
+          <w:sz w:val="24"/>
+          <w:szCs w:val="24"/>
+        </w:rPr>
+        <w:t>Conversões e manipulações de dados sensíveis.</w:t>
+      </w:r>
+    </w:p>
+    <w:p>
+      <w:pPr>
+        <w:numPr>
+          <w:ilvl w:val="0"/>
+          <w:numId w:val="13"/>
+        </w:numPr>
+        <w:spacing w:after="0" w:line="360" w:lineRule="auto"/>
+        <w:jc w:val="both"/>
+        <w:rPr>
+          <w:rFonts w:ascii="Arial" w:hAnsi="Arial" w:cs="Arial"/>
+          <w:sz w:val="24"/>
+          <w:szCs w:val="24"/>
+        </w:rPr>
+      </w:pPr>
+      <w:r>
+        <w:rPr>
+          <w:rFonts w:ascii="Arial" w:hAnsi="Arial" w:cs="Arial"/>
+          <w:sz w:val="24"/>
+          <w:szCs w:val="24"/>
+        </w:rPr>
+        <w:t>Interfaces de operação mal projetadas.</w:t>
+      </w:r>
+    </w:p>
+    <w:p>
+      <w:pPr>
+        <w:numPr>
+          <w:ilvl w:val="0"/>
+          <w:numId w:val="13"/>
+        </w:numPr>
+        <w:spacing w:after="0" w:line="360" w:lineRule="auto"/>
+        <w:jc w:val="both"/>
+        <w:rPr>
+          <w:rFonts w:ascii="Arial" w:hAnsi="Arial" w:cs="Arial"/>
+          <w:sz w:val="24"/>
+          <w:szCs w:val="24"/>
+        </w:rPr>
+      </w:pPr>
+      <w:r>
+        <w:rPr>
+          <w:rFonts w:ascii="Arial" w:hAnsi="Arial" w:cs="Arial"/>
+          <w:sz w:val="24"/>
+          <w:szCs w:val="24"/>
+        </w:rPr>
+        <w:t>Ausência de testes em cenários críticos e raros.</w:t>
+      </w:r>
+    </w:p>
+    <w:p>
+      <w:pPr>
+        <w:numPr>
+          <w:ilvl w:val="0"/>
+          <w:numId w:val="13"/>
+        </w:numPr>
+        <w:spacing w:after="0" w:line="360" w:lineRule="auto"/>
+        <w:jc w:val="both"/>
+        <w:rPr>
+          <w:rFonts w:ascii="Arial" w:hAnsi="Arial" w:cs="Arial"/>
+          <w:sz w:val="24"/>
+          <w:szCs w:val="24"/>
+        </w:rPr>
+      </w:pPr>
+      <w:r>
+        <w:rPr>
+          <w:rFonts w:ascii="Arial" w:hAnsi="Arial" w:cs="Arial"/>
+          <w:sz w:val="24"/>
+          <w:szCs w:val="24"/>
+        </w:rPr>
+        <w:t>Excesso de confiança no software e negligência na redundância de hardware.</w:t>
+      </w:r>
+    </w:p>
+    <w:p>
+      <w:pPr>
+        <w:numPr>
+          <w:ilvl w:val="0"/>
+          <w:numId w:val="13"/>
+        </w:numPr>
+        <w:spacing w:after="0" w:line="360" w:lineRule="auto"/>
+        <w:jc w:val="both"/>
+        <w:rPr>
+          <w:rFonts w:ascii="Arial" w:hAnsi="Arial" w:cs="Arial"/>
+          <w:sz w:val="24"/>
+          <w:szCs w:val="24"/>
+        </w:rPr>
+      </w:pPr>
+      <w:r>
+        <w:rPr>
+          <w:rFonts w:ascii="Arial" w:hAnsi="Arial" w:cs="Arial"/>
+          <w:sz w:val="24"/>
+          <w:szCs w:val="24"/>
+        </w:rPr>
+        <w:t>Pressa na entrega sem garantir qualidade mínima</w:t>
+      </w:r>
+      <w:r>
+        <w:rPr>
+          <w:rFonts w:ascii="Arial" w:hAnsi="Arial" w:cs="Arial"/>
+          <w:sz w:val="24"/>
+          <w:szCs w:val="24"/>
+        </w:rPr>
+        <w:t>.</w:t>
+      </w:r>
+    </w:p>
+    <w:p>
+      <w:pPr>
+        <w:numPr>
+          <w:ilvl w:val="0"/>
+          <w:numId w:val="13"/>
+        </w:numPr>
+        <w:spacing w:after="0" w:line="360" w:lineRule="auto"/>
+        <w:jc w:val="both"/>
+        <w:rPr>
+          <w:rFonts w:ascii="Arial" w:hAnsi="Arial" w:cs="Arial"/>
+          <w:sz w:val="24"/>
+          <w:szCs w:val="24"/>
+        </w:rPr>
+      </w:pPr>
+      <w:r>
+        <w:rPr>
+          <w:rFonts w:ascii="Arial" w:hAnsi="Arial" w:cs="Arial"/>
+          <w:sz w:val="24"/>
+          <w:szCs w:val="24"/>
+        </w:rPr>
+        <w:t>Falta de cultura de qualidade no ciclo de vida do software (desde os requisitos até a manutenção).</w:t>
+      </w:r>
+    </w:p>
+    <w:p>
+      <w:pPr>
+        <w:spacing w:after="0" w:line="360" w:lineRule="auto"/>
+        <w:jc w:val="both"/>
+        <w:rPr>
+          <w:rFonts w:ascii="Arial" w:hAnsi="Arial" w:cs="Arial"/>
+          <w:sz w:val="24"/>
+          <w:szCs w:val="24"/>
+        </w:rPr>
+      </w:pPr>
+    </w:p>
+    <w:p/>
+    <w:sectPr>
+      <w:headerReference w:type="default" r:id="rId11"/>
+      <w:pgSz w:w="11906" w:h="16838"/>
+      <w:pgMar w:top="1417" w:right="1701" w:bottom="1417" w:left="1701" w:header="708" w:footer="708" w:gutter="0"/>
+      <w:cols w:space="708"/>
+      <w:docGrid w:linePitch="360"/>
+    </w:sectPr>
+  </w:body>
+</w:document>
+</file>
+
+<file path=word/endnotes.xml><?xml version="1.0" encoding="utf-8"?>
+<w:endnotes xmlns:wpc="http://schemas.microsoft.com/office/word/2010/wordprocessingCanvas" xmlns:cx="http://schemas.microsoft.com/office/drawing/2014/chartex" xmlns:cx1="http://schemas.microsoft.com/office/drawing/2015/9/8/chartex" xmlns:cx2="http://schemas.microsoft.com/office/drawing/2015/10/21/chartex" xmlns:cx3="http://schemas.microsoft.com/office/drawing/2016/5/9/chartex" xmlns:cx4="http://schemas.microsoft.com/office/drawing/2016/5/10/chartex" xmlns:cx5="http://schemas.microsoft.com/office/drawing/2016/5/11/chartex" xmlns:cx6="http://schemas.microsoft.com/office/drawing/2016/5/12/chartex" xmlns:cx7="http://schemas.microsoft.com/office/drawing/2016/5/13/chartex" xmlns:cx8="http://schemas.microsoft.com/office/drawing/2016/5/14/chartex" xmlns:mc="http://schemas.openxmlformats.org/markup-compatibility/2006" xmlns:aink="http://schemas.microsoft.com/office/drawing/2016/ink" xmlns:am3d="http://schemas.microsoft.com/office/drawing/2017/model3d" xmlns:o="urn:schemas-microsoft-com:office:office" xmlns:oel="http://schemas.microsoft.com/office/2019/extlst" xmlns:r="http://schemas.openxmlformats.org/officeDocument/2006/relationships" xmlns:m="http://schemas.openxmlformats.org/officeDocument/2006/math" xmlns:v="urn:schemas-microsoft-com:vml" xmlns:wp14="http://schemas.microsoft.com/office/word/2010/wordprocessingDrawing" xmlns:wp="http://schemas.openxmlformats.org/drawingml/2006/wordprocessingDrawing" xmlns:w10="urn:schemas-microsoft-com:office:word" xmlns:w="http://schemas.openxmlformats.org/wordprocessingml/2006/main" xmlns:w14="http://schemas.microsoft.com/office/word/2010/wordml" xmlns:w15="http://schemas.microsoft.com/office/word/2012/wordml" xmlns:w16cex="http://schemas.microsoft.com/office/word/2018/wordml/cex" xmlns:w16cid="http://schemas.microsoft.com/office/word/2016/wordml/cid" xmlns:w16="http://schemas.microsoft.com/office/word/2018/wordml" xmlns:w16du="http://schemas.microsoft.com/office/word/2023/wordml/word16du" xmlns:w16sdtdh="http://schemas.microsoft.com/office/word/2020/wordml/sdtdatahash" xmlns:w16sdtfl="http://schemas.microsoft.com/office/word/2024/wordml/sdtformatlock" xmlns:w16se="http://schemas.microsoft.com/office/word/2015/wordml/symex" xmlns:wpg="http://schemas.microsoft.com/office/word/2010/wordprocessingGroup" xmlns:wpi="http://schemas.microsoft.com/office/word/2010/wordprocessingInk" xmlns:wne="http://schemas.microsoft.com/office/word/2006/wordml" xmlns:wps="http://schemas.microsoft.com/office/word/2010/wordprocessingShape" mc:Ignorable="w14 w15 w16se w16cid w16 w16cex w16sdtdh w16sdtfl w16du wp14">
+  <w:endnote w:type="separator" w:id="-1">
+    <w:p>
+      <w:pPr>
+        <w:spacing w:after="0" w:line="240" w:lineRule="auto"/>
+      </w:pPr>
+      <w:r>
+        <w:separator/>
+      </w:r>
+    </w:p>
+  </w:endnote>
+  <w:endnote w:type="continuationSeparator" w:id="0">
+    <w:p>
+      <w:pPr>
+        <w:spacing w:after="0" w:line="240" w:lineRule="auto"/>
+      </w:pPr>
+      <w:r>
+        <w:continuationSeparator/>
+      </w:r>
+    </w:p>
+  </w:endnote>
+</w:endnotes>
+</file>
+
+<file path=word/footnotes.xml><?xml version="1.0" encoding="utf-8"?>
+<w:footnotes xmlns:wpc="http://schemas.microsoft.com/office/word/2010/wordprocessingCanvas" xmlns:cx="http://schemas.microsoft.com/office/drawing/2014/chartex" xmlns:cx1="http://schemas.microsoft.com/office/drawing/2015/9/8/chartex" xmlns:cx2="http://schemas.microsoft.com/office/drawing/2015/10/21/chartex" xmlns:cx3="http://schemas.microsoft.com/office/drawing/2016/5/9/chartex" xmlns:cx4="http://schemas.microsoft.com/office/drawing/2016/5/10/chartex" xmlns:cx5="http://schemas.microsoft.com/office/drawing/2016/5/11/chartex" xmlns:cx6="http://schemas.microsoft.com/office/drawing/2016/5/12/chartex" xmlns:cx7="http://schemas.microsoft.com/office/drawing/2016/5/13/chartex" xmlns:cx8="http://schemas.microsoft.com/office/drawing/2016/5/14/chartex" xmlns:mc="http://schemas.openxmlformats.org/markup-compatibility/2006" xmlns:aink="http://schemas.microsoft.com/office/drawing/2016/ink" xmlns:am3d="http://schemas.microsoft.com/office/drawing/2017/model3d" xmlns:o="urn:schemas-microsoft-com:office:office" xmlns:oel="http://schemas.microsoft.com/office/2019/extlst" xmlns:r="http://schemas.openxmlformats.org/officeDocument/2006/relationships" xmlns:m="http://schemas.openxmlformats.org/officeDocument/2006/math" xmlns:v="urn:schemas-microsoft-com:vml" xmlns:wp14="http://schemas.microsoft.com/office/word/2010/wordprocessingDrawing" xmlns:wp="http://schemas.openxmlformats.org/drawingml/2006/wordprocessingDrawing" xmlns:w10="urn:schemas-microsoft-com:office:word" xmlns:w="http://schemas.openxmlformats.org/wordprocessingml/2006/main" xmlns:w14="http://schemas.microsoft.com/office/word/2010/wordml" xmlns:w15="http://schemas.microsoft.com/office/word/2012/wordml" xmlns:w16cex="http://schemas.microsoft.com/office/word/2018/wordml/cex" xmlns:w16cid="http://schemas.microsoft.com/office/word/2016/wordml/cid" xmlns:w16="http://schemas.microsoft.com/office/word/2018/wordml" xmlns:w16du="http://schemas.microsoft.com/office/word/2023/wordml/word16du" xmlns:w16sdtdh="http://schemas.microsoft.com/office/word/2020/wordml/sdtdatahash" xmlns:w16sdtfl="http://schemas.microsoft.com/office/word/2024/wordml/sdtformatlock" xmlns:w16se="http://schemas.microsoft.com/office/word/2015/wordml/symex" xmlns:wpg="http://schemas.microsoft.com/office/word/2010/wordprocessingGroup" xmlns:wpi="http://schemas.microsoft.com/office/word/2010/wordprocessingInk" xmlns:wne="http://schemas.microsoft.com/office/word/2006/wordml" xmlns:wps="http://schemas.microsoft.com/office/word/2010/wordprocessingShape" mc:Ignorable="w14 w15 w16se w16cid w16 w16cex w16sdtdh w16sdtfl w16du wp14">
+  <w:footnote w:type="separator" w:id="-1">
+    <w:p>
+      <w:pPr>
+        <w:spacing w:after="0" w:line="240" w:lineRule="auto"/>
+      </w:pPr>
+      <w:r>
+        <w:separator/>
+      </w:r>
+    </w:p>
+  </w:footnote>
+  <w:footnote w:type="continuationSeparator" w:id="0">
+    <w:p>
+      <w:pPr>
+        <w:spacing w:after="0" w:line="240" w:lineRule="auto"/>
+      </w:pPr>
+      <w:r>
+        <w:continuationSeparator/>
+      </w:r>
+    </w:p>
+  </w:footnote>
+</w:footnotes>
+</file>
+
+<file path=word/header1.xml><?xml version="1.0" encoding="utf-8"?>
+<w:hdr xmlns:wpc="http://schemas.microsoft.com/office/word/2010/wordprocessingCanvas" xmlns:cx="http://schemas.microsoft.com/office/drawing/2014/chartex" xmlns:cx1="http://schemas.microsoft.com/office/drawing/2015/9/8/chartex" xmlns:cx2="http://schemas.microsoft.com/office/drawing/2015/10/21/chartex" xmlns:cx3="http://schemas.microsoft.com/office/drawing/2016/5/9/chartex" xmlns:cx4="http://schemas.microsoft.com/office/drawing/2016/5/10/chartex" xmlns:cx5="http://schemas.microsoft.com/office/drawing/2016/5/11/chartex" xmlns:cx6="http://schemas.microsoft.com/office/drawing/2016/5/12/chartex" xmlns:cx7="http://schemas.microsoft.com/office/drawing/2016/5/13/chartex" xmlns:cx8="http://schemas.microsoft.com/office/drawing/2016/5/14/chartex" xmlns:mc="http://schemas.openxmlformats.org/markup-compatibility/2006" xmlns:aink="http://schemas.microsoft.com/office/drawing/2016/ink" xmlns:am3d="http://schemas.microsoft.com/office/drawing/2017/model3d" xmlns:o="urn:schemas-microsoft-com:office:office" xmlns:oel="http://schemas.microsoft.com/office/2019/extlst" xmlns:r="http://schemas.openxmlformats.org/officeDocument/2006/relationships" xmlns:m="http://schemas.openxmlformats.org/officeDocument/2006/math" xmlns:v="urn:schemas-microsoft-com:vml" xmlns:wp14="http://schemas.microsoft.com/office/word/2010/wordprocessingDrawing" xmlns:wp="http://schemas.openxmlformats.org/drawingml/2006/wordprocessingDrawing" xmlns:w10="urn:schemas-microsoft-com:office:word" xmlns:w="http://schemas.openxmlformats.org/wordprocessingml/2006/main" xmlns:w14="http://schemas.microsoft.com/office/word/2010/wordml" xmlns:w15="http://schemas.microsoft.com/office/word/2012/wordml" xmlns:w16cex="http://schemas.microsoft.com/office/word/2018/wordml/cex" xmlns:w16cid="http://schemas.microsoft.com/office/word/2016/wordml/cid" xmlns:w16="http://schemas.microsoft.com/office/word/2018/wordml" xmlns:w16du="http://schemas.microsoft.com/office/word/2023/wordml/word16du" xmlns:w16sdtdh="http://schemas.microsoft.com/office/word/2020/wordml/sdtdatahash" xmlns:w16sdtfl="http://schemas.microsoft.com/office/word/2024/wordml/sdtformatlock" xmlns:w16se="http://schemas.microsoft.com/office/word/2015/wordml/symex" xmlns:wpg="http://schemas.microsoft.com/office/word/2010/wordprocessingGroup" xmlns:wpi="http://schemas.microsoft.com/office/word/2010/wordprocessingInk" xmlns:wne="http://schemas.microsoft.com/office/word/2006/wordml" xmlns:wps="http://schemas.microsoft.com/office/word/2010/wordprocessingShape" mc:Ignorable="w14 w15 w16se w16cid w16 w16cex w16sdtdh w16sdtfl w16du wp14">
+  <w:p>
+    <w:pPr>
+      <w:pStyle w:val="Cabealho"/>
+      <w:jc w:val="center"/>
+      <w:rPr>
+        <w:rFonts w:ascii="Arial" w:hAnsi="Arial" w:cs="Arial"/>
+        <w:b/>
+        <w:bCs/>
+        <w:sz w:val="32"/>
+        <w:szCs w:val="32"/>
+      </w:rPr>
+    </w:pPr>
+    <w:r>
+      <w:rPr>
+        <w:rFonts w:ascii="Arial" w:hAnsi="Arial" w:cs="Arial"/>
+        <w:b/>
+        <w:bCs/>
+        <w:sz w:val="32"/>
+        <w:szCs w:val="32"/>
+      </w:rPr>
+      <w:t>ATIVIDADE: CARACTERÍSTICAS E ASPECTOS</w:t>
+    </w:r>
+  </w:p>
+</w:hdr>
+</file>
+
+<file path=word/numbering.xml><?xml version="1.0" encoding="utf-8"?>
+<w:numbering xmlns:wpc="http://schemas.microsoft.com/office/word/2010/wordprocessingCanvas" xmlns:cx="http://schemas.microsoft.com/office/drawing/2014/chartex" xmlns:cx1="http://schemas.microsoft.com/office/drawing/2015/9/8/chartex" xmlns:cx2="http://schemas.microsoft.com/office/drawing/2015/10/21/chartex" xmlns:cx3="http://schemas.microsoft.com/office/drawing/2016/5/9/chartex" xmlns:cx4="http://schemas.microsoft.com/office/drawing/2016/5/10/chartex" xmlns:cx5="http://schemas.microsoft.com/office/drawing/2016/5/11/chartex" xmlns:cx6="http://schemas.microsoft.com/office/drawing/2016/5/12/chartex" xmlns:cx7="http://schemas.microsoft.com/office/drawing/2016/5/13/chartex" xmlns:cx8="http://schemas.microsoft.com/office/drawing/2016/5/14/chartex" xmlns:mc="http://schemas.openxmlformats.org/markup-compatibility/2006" xmlns:aink="http://schemas.microsoft.com/office/drawing/2016/ink" xmlns:am3d="http://schemas.microsoft.com/office/drawing/2017/model3d" xmlns:o="urn:schemas-microsoft-com:office:office" xmlns:oel="http://schemas.microsoft.com/office/2019/extlst" xmlns:r="http://schemas.openxmlformats.org/officeDocument/2006/relationships" xmlns:m="http://schemas.openxmlformats.org/officeDocument/2006/math" xmlns:v="urn:schemas-microsoft-com:vml" xmlns:wp14="http://schemas.microsoft.com/office/word/2010/wordprocessingDrawing" xmlns:wp="http://schemas.openxmlformats.org/drawingml/2006/wordprocessingDrawing" xmlns:w10="urn:schemas-microsoft-com:office:word" xmlns:w="http://schemas.openxmlformats.org/wordprocessingml/2006/main" xmlns:w14="http://schemas.microsoft.com/office/word/2010/wordml" xmlns:w15="http://schemas.microsoft.com/office/word/2012/wordml" xmlns:w16cex="http://schemas.microsoft.com/office/word/2018/wordml/cex" xmlns:w16cid="http://schemas.microsoft.com/office/word/2016/wordml/cid" xmlns:w16="http://schemas.microsoft.com/office/word/2018/wordml" xmlns:w16du="http://schemas.microsoft.com/office/word/2023/wordml/word16du" xmlns:w16sdtdh="http://schemas.microsoft.com/office/word/2020/wordml/sdtdatahash" xmlns:w16sdtfl="http://schemas.microsoft.com/office/word/2024/wordml/sdtformatlock" xmlns:w16se="http://schemas.microsoft.com/office/word/2015/wordml/symex" xmlns:wpg="http://schemas.microsoft.com/office/word/2010/wordprocessingGroup" xmlns:wpi="http://schemas.microsoft.com/office/word/2010/wordprocessingInk" xmlns:wne="http://schemas.microsoft.com/office/word/2006/wordml" xmlns:wps="http://schemas.microsoft.com/office/word/2010/wordprocessingShape" mc:Ignorable="w14 w15 w16se w16cid w16 w16cex w16sdtdh w16sdtfl w16du wp14">
   <w:abstractNum w:abstractNumId="0" w15:restartNumberingAfterBreak="0">
     <w:nsid w:val="01A535FB"/>
     <w:multiLevelType w:val="hybridMultilevel"/>
@@ -1764,7 +1482,6 @@
       <w:start w:val="1"/>
       <w:numFmt w:val="bullet"/>
       <w:lvlText w:val=""/>
-      <w:lvlPicBulletId w:val="0"/>
       <w:lvlJc w:val="left"/>
       <w:pPr>
         <w:tabs>
@@ -1915,7 +1632,6 @@
       <w:start w:val="1"/>
       <w:numFmt w:val="bullet"/>
       <w:lvlText w:val=""/>
-      <w:lvlPicBulletId w:val="3"/>
       <w:lvlJc w:val="left"/>
       <w:pPr>
         <w:tabs>
@@ -2066,7 +1782,6 @@
       <w:start w:val="1"/>
       <w:numFmt w:val="bullet"/>
       <w:lvlText w:val=""/>
-      <w:lvlPicBulletId w:val="2"/>
       <w:lvlJc w:val="left"/>
       <w:pPr>
         <w:tabs>
@@ -2217,7 +1932,6 @@
       <w:start w:val="1"/>
       <w:numFmt w:val="bullet"/>
       <w:lvlText w:val=""/>
-      <w:lvlPicBulletId w:val="4"/>
       <w:lvlJc w:val="left"/>
       <w:pPr>
         <w:tabs>
@@ -2454,7 +2168,6 @@
       <w:start w:val="1"/>
       <w:numFmt w:val="bullet"/>
       <w:lvlText w:val=""/>
-      <w:lvlPicBulletId w:val="3"/>
       <w:lvlJc w:val="left"/>
       <w:pPr>
         <w:tabs>
@@ -2605,7 +2318,6 @@
       <w:start w:val="1"/>
       <w:numFmt w:val="bullet"/>
       <w:lvlText w:val=""/>
-      <w:lvlPicBulletId w:val="0"/>
       <w:lvlJc w:val="left"/>
       <w:pPr>
         <w:tabs>
@@ -2905,7 +2617,6 @@
       <w:start w:val="1"/>
       <w:numFmt w:val="bullet"/>
       <w:lvlText w:val=""/>
-      <w:lvlPicBulletId w:val="0"/>
       <w:lvlJc w:val="left"/>
       <w:pPr>
         <w:tabs>
@@ -3205,7 +2916,6 @@
       <w:start w:val="1"/>
       <w:numFmt w:val="bullet"/>
       <w:lvlText w:val=""/>
-      <w:lvlPicBulletId w:val="1"/>
       <w:lvlJc w:val="left"/>
       <w:pPr>
         <w:tabs>
@@ -4142,6 +3852,7 @@
   <w:style w:type="character" w:default="1" w:styleId="Fontepargpadro">
     <w:name w:val="Default Paragraph Font"/>
     <w:uiPriority w:val="1"/>
+    <w:semiHidden/>
     <w:unhideWhenUsed/>
   </w:style>
   <w:style w:type="table" w:default="1" w:styleId="Tabelanormal">

</xml_diff>